<commit_message>
Add files via Upload 12/20
Start work on template section.
</commit_message>
<xml_diff>
--- a/boip creation tool/Files/SNOW-TEST/BOIP_DEV_3D_R51.1_v1.docx
+++ b/boip creation tool/Files/SNOW-TEST/BOIP_DEV_3D_R51.1_v1.docx
@@ -76,7 +76,7 @@
         <w:tblLook w:val="01E0" w:firstRow="1" w:lastRow="1" w:firstColumn="1" w:lastColumn="1" w:noHBand="0" w:noVBand="0"/>
       </w:tblPr>
       <w:tblGrid>
-        <w:gridCol w:w="1728"/>
+        <w:gridCol w:w="1761"/>
         <w:gridCol w:w="2137"/>
         <w:gridCol w:w="851"/>
         <w:gridCol w:w="1296"/>
@@ -128,6 +128,32 @@
               <w:t xml:space="preserve"> </w:t>
             </w:r>
             <w:ins w:id="1" w:author="Wigfall, Trevonte" w:date="2021-05-27T10:48:00Z">
+              <w:del w:id="2" w:author="Trevonte Wigfall" w:date="2021-12-01T16:37:00Z">
+                <w:r>
+                  <w:rPr>
+                    <w:rFonts w:ascii="Garamond" w:hAnsi="Garamond"/>
+                    <w:b/>
+                    <w:sz w:val="24"/>
+                    <w:szCs w:val="24"/>
+                  </w:rPr>
+                  <w:delText>SNOW-</w:delText>
+                </w:r>
+              </w:del>
+            </w:ins>
+            <w:ins w:id="3" w:author="Wigfall, Trevonte" w:date="2021-06-20T23:02:00Z">
+              <w:del w:id="4" w:author="Trevonte Wigfall" w:date="2021-12-01T16:37:00Z">
+                <w:r>
+                  <w:rPr>
+                    <w:rFonts w:ascii="Garamond" w:hAnsi="Garamond"/>
+                    <w:b/>
+                    <w:sz w:val="24"/>
+                    <w:szCs w:val="24"/>
+                  </w:rPr>
+                  <w:delText>TEST</w:delText>
+                </w:r>
+              </w:del>
+            </w:ins>
+            <w:ins w:id="5" w:author="Trevonte Wigfall" w:date="2021-12-01T16:37:00Z">
               <w:r>
                 <w:rPr>
                   <w:rFonts w:ascii="Garamond" w:hAnsi="Garamond"/>
@@ -135,21 +161,10 @@
                   <w:sz w:val="24"/>
                   <w:szCs w:val="24"/>
                 </w:rPr>
-                <w:t>SNOW-</w:t>
+                <w:t>SNOW-TEST2</w:t>
               </w:r>
             </w:ins>
-            <w:ins w:id="2" w:author="Wigfall, Trevonte" w:date="2021-06-20T23:02:00Z">
-              <w:r>
-                <w:rPr>
-                  <w:rFonts w:ascii="Garamond" w:hAnsi="Garamond"/>
-                  <w:b/>
-                  <w:sz w:val="24"/>
-                  <w:szCs w:val="24"/>
-                </w:rPr>
-                <w:t>TEST</w:t>
-              </w:r>
-            </w:ins>
-            <w:del w:id="3" w:author="Wigfall, Trevonte" w:date="2021-05-27T10:48:00Z">
+            <w:del w:id="6" w:author="Wigfall, Trevonte" w:date="2021-05-27T10:48:00Z">
               <w:r>
                 <w:rPr>
                   <w:rFonts w:ascii="Garamond" w:hAnsi="Garamond"/>
@@ -196,7 +211,7 @@
               </w:rPr>
               <w:t xml:space="preserve">XT Release </w:t>
             </w:r>
-            <w:del w:id="4" w:author="Trevonte Wigfall" w:date="2021-12-05T16:04:00Z">
+            <w:del w:id="7" w:author="Trevonte Wigfall" w:date="2021-12-01T16:37:00Z">
               <w:r>
                 <w:rPr>
                   <w:rFonts w:ascii="Garamond" w:hAnsi="Garamond"/>
@@ -207,8 +222,8 @@
                 <w:delText>5</w:delText>
               </w:r>
             </w:del>
-            <w:ins w:id="5" w:author="Wigfall, Trevonte" w:date="2021-05-27T10:48:00Z">
-              <w:del w:id="6" w:author="Trevonte Wigfall" w:date="2021-12-05T16:04:00Z">
+            <w:ins w:id="8" w:author="Wigfall, Trevonte" w:date="2021-05-27T10:48:00Z">
+              <w:del w:id="9" w:author="Trevonte Wigfall" w:date="2021-12-01T16:37:00Z">
                 <w:r>
                   <w:rPr>
                     <w:rFonts w:ascii="Garamond" w:hAnsi="Garamond"/>
@@ -220,7 +235,7 @@
                 </w:r>
               </w:del>
             </w:ins>
-            <w:ins w:id="7" w:author="Trevonte Wigfall" w:date="2021-12-05T16:04:00Z">
+            <w:ins w:id="10" w:author="Trevonte Wigfall" w:date="2021-12-01T16:37:00Z">
               <w:r>
                 <w:rPr>
                   <w:rFonts w:ascii="Garamond" w:hAnsi="Garamond"/>
@@ -231,7 +246,7 @@
                 <w:t>57</w:t>
               </w:r>
             </w:ins>
-            <w:ins w:id="8" w:author="Wigfall, Trevonte" w:date="2021-06-20T23:08:00Z">
+            <w:ins w:id="11" w:author="Wigfall, Trevonte" w:date="2021-06-20T23:08:00Z">
               <w:r>
                 <w:rPr>
                   <w:rFonts w:ascii="Garamond" w:hAnsi="Garamond"/>
@@ -242,7 +257,7 @@
                 <w:t>.1</w:t>
               </w:r>
             </w:ins>
-            <w:del w:id="9" w:author="Wigfall, Trevonte" w:date="2021-05-27T10:48:00Z">
+            <w:del w:id="12" w:author="Wigfall, Trevonte" w:date="2021-05-27T10:48:00Z">
               <w:r>
                 <w:rPr>
                   <w:rFonts w:ascii="Garamond" w:hAnsi="Garamond"/>
@@ -571,7 +586,7 @@
           <w:p>
             <w:pPr>
               <w:rPr>
-                <w:del w:id="10" w:author="Wigfall, Trevonte" w:date="2021-07-06T17:30:00Z"/>
+                <w:del w:id="13" w:author="Wigfall, Trevonte" w:date="2021-07-06T17:30:00Z"/>
                 <w:rFonts w:asciiTheme="minorHAnsi" w:hAnsiTheme="minorHAnsi" w:cstheme="minorHAnsi"/>
                 <w:b/>
                 <w:sz w:val="24"/>
@@ -594,7 +609,7 @@
               </w:rPr>
               <w:t xml:space="preserve">. </w:t>
             </w:r>
-            <w:del w:id="11" w:author="Trevonte Wigfall" w:date="2021-12-05T16:04:00Z">
+            <w:del w:id="14" w:author="Trevonte Wigfall" w:date="2021-12-01T16:37:00Z">
               <w:r>
                 <w:rPr>
                   <w:rFonts w:asciiTheme="minorHAnsi" w:hAnsiTheme="minorHAnsi" w:cstheme="minorHAnsi"/>
@@ -604,8 +619,8 @@
                 <w:delText xml:space="preserve">Use </w:delText>
               </w:r>
             </w:del>
-            <w:ins w:id="12" w:author="Wigfall, Trevonte" w:date="2021-06-29T14:29:00Z">
-              <w:del w:id="13" w:author="Trevonte Wigfall" w:date="2021-12-05T16:04:00Z">
+            <w:ins w:id="15" w:author="Wigfall, Trevonte" w:date="2021-06-29T14:29:00Z">
+              <w:del w:id="16" w:author="Trevonte Wigfall" w:date="2021-12-01T16:37:00Z">
                 <w:r>
                   <w:rPr>
                     <w:rFonts w:ascii="Garamond" w:hAnsi="Garamond"/>
@@ -626,14 +641,14 @@
                 <w:t xml:space="preserve"> </w:t>
               </w:r>
             </w:ins>
-            <w:del w:id="14" w:author="Wigfall, Trevonte" w:date="2021-05-27T10:49:00Z">
+            <w:del w:id="17" w:author="Wigfall, Trevonte" w:date="2021-05-27T10:49:00Z">
               <w:r>
                 <w:rPr>
                   <w:rFonts w:asciiTheme="minorHAnsi" w:hAnsiTheme="minorHAnsi" w:cstheme="minorHAnsi"/>
                   <w:bCs/>
                   <w:sz w:val="24"/>
                   <w:szCs w:val="24"/>
-                  <w:rPrChange w:id="15" w:author="Wigfall, Trevonte" w:date="2021-07-01T13:15:00Z">
+                  <w:rPrChange w:id="18" w:author="Wigfall, Trevonte" w:date="2021-07-01T13:15:00Z">
                     <w:rPr>
                       <w:rFonts w:asciiTheme="minorHAnsi" w:hAnsiTheme="minorHAnsi" w:cstheme="minorHAnsi"/>
                       <w:b/>
@@ -651,7 +666,7 @@
                 <w:bCs/>
                 <w:sz w:val="24"/>
                 <w:szCs w:val="24"/>
-                <w:rPrChange w:id="16" w:author="Wigfall, Trevonte" w:date="2021-07-01T13:15:00Z">
+                <w:rPrChange w:id="19" w:author="Wigfall, Trevonte" w:date="2021-07-01T13:15:00Z">
                   <w:rPr>
                     <w:rFonts w:asciiTheme="minorHAnsi" w:hAnsiTheme="minorHAnsi" w:cstheme="minorHAnsi"/>
                     <w:b/>
@@ -662,7 +677,7 @@
               </w:rPr>
               <w:t>and file:</w:t>
             </w:r>
-            <w:ins w:id="17" w:author="Wigfall, Trevonte" w:date="2021-07-06T17:30:00Z">
+            <w:ins w:id="20" w:author="Wigfall, Trevonte" w:date="2021-07-06T17:30:00Z">
               <w:r>
                 <w:rPr>
                   <w:rFonts w:asciiTheme="minorHAnsi" w:hAnsiTheme="minorHAnsi" w:cstheme="minorHAnsi"/>
@@ -677,14 +692,14 @@
           <w:p>
             <w:pPr>
               <w:rPr>
-                <w:del w:id="18" w:author="Wigfall, Trevonte" w:date="2021-07-06T17:30:00Z"/>
+                <w:del w:id="21" w:author="Wigfall, Trevonte" w:date="2021-07-06T17:30:00Z"/>
                 <w:rFonts w:asciiTheme="minorHAnsi" w:hAnsiTheme="minorHAnsi" w:cstheme="minorHAnsi"/>
                 <w:b/>
                 <w:sz w:val="24"/>
                 <w:szCs w:val="24"/>
               </w:rPr>
             </w:pPr>
-            <w:del w:id="19" w:author="Wigfall, Trevonte" w:date="2021-07-06T17:30:00Z">
+            <w:del w:id="22" w:author="Wigfall, Trevonte" w:date="2021-07-06T17:30:00Z">
               <w:r>
                 <w:rPr>
                   <w:rFonts w:asciiTheme="minorHAnsi" w:hAnsiTheme="minorHAnsi" w:cstheme="minorHAnsi"/>
@@ -717,7 +732,7 @@
           <w:p>
             <w:pPr>
               <w:rPr>
-                <w:del w:id="20" w:author="Wigfall, Trevonte" w:date="2021-07-06T17:30:00Z"/>
+                <w:del w:id="23" w:author="Wigfall, Trevonte" w:date="2021-07-06T17:30:00Z"/>
                 <w:rStyle w:val="Hyperlink"/>
                 <w:rFonts w:asciiTheme="minorHAnsi" w:hAnsiTheme="minorHAnsi" w:cstheme="minorHAnsi"/>
                 <w:b/>
@@ -725,7 +740,7 @@
                 <w:szCs w:val="24"/>
               </w:rPr>
             </w:pPr>
-            <w:del w:id="21" w:author="Wigfall, Trevonte" w:date="2021-07-06T17:30:00Z">
+            <w:del w:id="24" w:author="Wigfall, Trevonte" w:date="2021-07-06T17:30:00Z">
               <w:r>
                 <w:rPr>
                   <w:rFonts w:asciiTheme="minorHAnsi" w:hAnsiTheme="minorHAnsi" w:cstheme="minorHAnsi"/>
@@ -764,7 +779,7 @@
                 <w:szCs w:val="24"/>
               </w:rPr>
             </w:pPr>
-            <w:del w:id="22" w:author="Wigfall, Trevonte" w:date="2021-07-06T17:30:00Z">
+            <w:del w:id="25" w:author="Wigfall, Trevonte" w:date="2021-07-06T17:30:00Z">
               <w:r>
                 <w:rPr>
                   <w:rFonts w:asciiTheme="minorHAnsi" w:hAnsiTheme="minorHAnsi" w:cstheme="minorHAnsi"/>
@@ -785,7 +800,7 @@
                 <w:szCs w:val="24"/>
               </w:rPr>
             </w:pPr>
-            <w:ins w:id="23" w:author="Wigfall, Trevonte" w:date="2021-07-01T13:15:00Z">
+            <w:ins w:id="26" w:author="Wigfall, Trevonte" w:date="2021-07-01T13:15:00Z">
               <w:r>
                 <w:rPr>
                   <w:rFonts w:asciiTheme="minorHAnsi" w:hAnsiTheme="minorHAnsi" w:cstheme="minorHAnsi"/>
@@ -810,7 +825,7 @@
                 </w:rPr>
                 <w:t xml:space="preserve">. </w:t>
               </w:r>
-              <w:del w:id="24" w:author="Trevonte Wigfall" w:date="2021-12-05T16:04:00Z">
+              <w:del w:id="27" w:author="Trevonte Wigfall" w:date="2021-12-01T16:37:00Z">
                 <w:r>
                   <w:rPr>
                     <w:rFonts w:asciiTheme="minorHAnsi" w:hAnsiTheme="minorHAnsi" w:cstheme="minorHAnsi"/>
@@ -830,14 +845,14 @@
                 </w:r>
               </w:del>
             </w:ins>
-            <w:del w:id="25" w:author="Wigfall, Trevonte" w:date="2021-07-01T13:15:00Z">
+            <w:del w:id="28" w:author="Wigfall, Trevonte" w:date="2021-07-01T13:15:00Z">
               <w:r>
                 <w:rPr>
                   <w:rFonts w:asciiTheme="minorHAnsi" w:hAnsiTheme="minorHAnsi" w:cstheme="minorHAnsi"/>
                   <w:bCs/>
                   <w:sz w:val="24"/>
                   <w:szCs w:val="24"/>
-                  <w:rPrChange w:id="26" w:author="Wigfall, Trevonte" w:date="2021-07-01T13:15:00Z">
+                  <w:rPrChange w:id="29" w:author="Wigfall, Trevonte" w:date="2021-07-01T13:15:00Z">
                     <w:rPr>
                       <w:rFonts w:asciiTheme="minorHAnsi" w:hAnsiTheme="minorHAnsi" w:cstheme="minorHAnsi"/>
                       <w:b/>
@@ -854,7 +869,7 @@
                   <w:bCs/>
                   <w:sz w:val="24"/>
                   <w:szCs w:val="24"/>
-                  <w:rPrChange w:id="27" w:author="Wigfall, Trevonte" w:date="2021-07-01T13:15:00Z">
+                  <w:rPrChange w:id="30" w:author="Wigfall, Trevonte" w:date="2021-07-01T13:15:00Z">
                     <w:rPr>
                       <w:rFonts w:asciiTheme="minorHAnsi" w:hAnsiTheme="minorHAnsi" w:cstheme="minorHAnsi"/>
                       <w:b/>
@@ -871,7 +886,7 @@
                   <w:bCs/>
                   <w:sz w:val="24"/>
                   <w:szCs w:val="24"/>
-                  <w:rPrChange w:id="28" w:author="Wigfall, Trevonte" w:date="2021-07-01T13:15:00Z">
+                  <w:rPrChange w:id="31" w:author="Wigfall, Trevonte" w:date="2021-07-01T13:15:00Z">
                     <w:rPr>
                       <w:rFonts w:asciiTheme="minorHAnsi" w:hAnsiTheme="minorHAnsi" w:cstheme="minorHAnsi"/>
                       <w:b/>
@@ -892,7 +907,7 @@
                 <w:delText xml:space="preserve"> use </w:delText>
               </w:r>
             </w:del>
-            <w:del w:id="29" w:author="Wigfall, Trevonte" w:date="2021-05-27T10:50:00Z">
+            <w:del w:id="32" w:author="Wigfall, Trevonte" w:date="2021-05-27T10:50:00Z">
               <w:r>
                 <w:rPr>
                   <w:rFonts w:asciiTheme="minorHAnsi" w:hAnsiTheme="minorHAnsi" w:cstheme="minorHAnsi"/>
@@ -1583,7 +1598,7 @@
                 <w:szCs w:val="22"/>
               </w:rPr>
             </w:pPr>
-            <w:del w:id="30" w:author="Wigfall, Trevonte" w:date="2021-05-27T10:51:00Z">
+            <w:del w:id="33" w:author="Wigfall, Trevonte" w:date="2021-05-27T10:51:00Z">
               <w:r>
                 <w:rPr>
                   <w:rFonts w:asciiTheme="minorHAnsi" w:hAnsiTheme="minorHAnsi"/>
@@ -1603,7 +1618,7 @@
                 <w:delText>/21</w:delText>
               </w:r>
             </w:del>
-            <w:ins w:id="31" w:author="Wigfall, Trevonte" w:date="2021-07-07T11:13:00Z">
+            <w:ins w:id="34" w:author="Wigfall, Trevonte" w:date="2021-07-07T11:13:00Z">
               <w:r>
                 <w:rPr>
                   <w:rFonts w:asciiTheme="minorHAnsi" w:hAnsiTheme="minorHAnsi"/>
@@ -1921,7 +1936,7 @@
                 <w:szCs w:val="22"/>
               </w:rPr>
             </w:pPr>
-            <w:del w:id="32" w:author="Wigfall, Trevonte" w:date="2021-05-27T10:51:00Z">
+            <w:del w:id="35" w:author="Wigfall, Trevonte" w:date="2021-05-27T10:51:00Z">
               <w:r>
                 <w:rPr>
                   <w:rFonts w:asciiTheme="minorHAnsi" w:hAnsiTheme="minorHAnsi"/>
@@ -1932,7 +1947,7 @@
                 <w:delText>4/28/21</w:delText>
               </w:r>
             </w:del>
-            <w:ins w:id="33" w:author="Wigfall, Trevonte" w:date="2021-07-07T11:13:00Z">
+            <w:ins w:id="36" w:author="Wigfall, Trevonte" w:date="2021-07-07T11:13:00Z">
               <w:r>
                 <w:rPr>
                   <w:rFonts w:asciiTheme="minorHAnsi" w:hAnsiTheme="minorHAnsi"/>
@@ -2207,7 +2222,7 @@
                 <w:szCs w:val="22"/>
               </w:rPr>
             </w:pPr>
-            <w:del w:id="34" w:author="Wigfall, Trevonte" w:date="2021-05-27T10:51:00Z">
+            <w:del w:id="37" w:author="Wigfall, Trevonte" w:date="2021-05-27T10:51:00Z">
               <w:r>
                 <w:rPr>
                   <w:rFonts w:asciiTheme="minorHAnsi" w:hAnsiTheme="minorHAnsi"/>
@@ -2218,7 +2233,7 @@
                 <w:delText>4/28/21</w:delText>
               </w:r>
             </w:del>
-            <w:ins w:id="35" w:author="Wigfall, Trevonte" w:date="2021-07-07T11:13:00Z">
+            <w:ins w:id="38" w:author="Wigfall, Trevonte" w:date="2021-07-07T11:13:00Z">
               <w:r>
                 <w:rPr>
                   <w:rFonts w:asciiTheme="minorHAnsi" w:hAnsiTheme="minorHAnsi"/>
@@ -2601,7 +2616,7 @@
                 <w:szCs w:val="22"/>
               </w:rPr>
             </w:pPr>
-            <w:del w:id="36" w:author="Wigfall, Trevonte" w:date="2021-05-27T10:51:00Z">
+            <w:del w:id="39" w:author="Wigfall, Trevonte" w:date="2021-05-27T10:51:00Z">
               <w:r>
                 <w:rPr>
                   <w:rFonts w:asciiTheme="minorHAnsi" w:hAnsiTheme="minorHAnsi"/>
@@ -2612,7 +2627,7 @@
                 <w:delText>4/28/21</w:delText>
               </w:r>
             </w:del>
-            <w:ins w:id="37" w:author="Wigfall, Trevonte" w:date="2021-07-07T11:13:00Z">
+            <w:ins w:id="40" w:author="Wigfall, Trevonte" w:date="2021-07-07T11:13:00Z">
               <w:r>
                 <w:rPr>
                   <w:rFonts w:asciiTheme="minorHAnsi" w:hAnsiTheme="minorHAnsi"/>
@@ -2921,7 +2936,7 @@
                 <w:szCs w:val="22"/>
               </w:rPr>
             </w:pPr>
-            <w:del w:id="38" w:author="Wigfall, Trevonte" w:date="2021-05-27T10:51:00Z">
+            <w:del w:id="41" w:author="Wigfall, Trevonte" w:date="2021-05-27T10:51:00Z">
               <w:r>
                 <w:rPr>
                   <w:rFonts w:asciiTheme="minorHAnsi" w:hAnsiTheme="minorHAnsi"/>
@@ -2932,7 +2947,7 @@
                 <w:delText>4/28/21</w:delText>
               </w:r>
             </w:del>
-            <w:ins w:id="39" w:author="Wigfall, Trevonte" w:date="2021-07-07T11:13:00Z">
+            <w:ins w:id="42" w:author="Wigfall, Trevonte" w:date="2021-07-07T11:13:00Z">
               <w:r>
                 <w:rPr>
                   <w:rFonts w:asciiTheme="minorHAnsi" w:hAnsiTheme="minorHAnsi"/>
@@ -3359,7 +3374,7 @@
                 <w:szCs w:val="22"/>
               </w:rPr>
             </w:pPr>
-            <w:del w:id="40" w:author="Wigfall, Trevonte" w:date="2021-05-27T10:51:00Z">
+            <w:del w:id="43" w:author="Wigfall, Trevonte" w:date="2021-05-27T10:51:00Z">
               <w:r>
                 <w:rPr>
                   <w:rFonts w:asciiTheme="minorHAnsi" w:hAnsiTheme="minorHAnsi"/>
@@ -3370,7 +3385,7 @@
                 <w:delText>4/28/21</w:delText>
               </w:r>
             </w:del>
-            <w:ins w:id="41" w:author="Wigfall, Trevonte" w:date="2021-07-07T11:13:00Z">
+            <w:ins w:id="44" w:author="Wigfall, Trevonte" w:date="2021-07-07T11:13:00Z">
               <w:r>
                 <w:rPr>
                   <w:rFonts w:asciiTheme="minorHAnsi" w:hAnsiTheme="minorHAnsi"/>
@@ -3678,7 +3693,7 @@
                 <w:szCs w:val="22"/>
               </w:rPr>
             </w:pPr>
-            <w:del w:id="42" w:author="Wigfall, Trevonte" w:date="2021-05-27T10:51:00Z">
+            <w:del w:id="45" w:author="Wigfall, Trevonte" w:date="2021-05-27T10:51:00Z">
               <w:r>
                 <w:rPr>
                   <w:rFonts w:asciiTheme="minorHAnsi" w:hAnsiTheme="minorHAnsi"/>
@@ -3689,7 +3704,7 @@
                 <w:delText>4/28/21</w:delText>
               </w:r>
             </w:del>
-            <w:ins w:id="43" w:author="Wigfall, Trevonte" w:date="2021-07-07T11:13:00Z">
+            <w:ins w:id="46" w:author="Wigfall, Trevonte" w:date="2021-07-07T11:13:00Z">
               <w:r>
                 <w:rPr>
                   <w:rFonts w:asciiTheme="minorHAnsi" w:hAnsiTheme="minorHAnsi"/>
@@ -3963,7 +3978,7 @@
                 <w:szCs w:val="22"/>
               </w:rPr>
             </w:pPr>
-            <w:del w:id="44" w:author="Wigfall, Trevonte" w:date="2021-05-27T10:51:00Z">
+            <w:del w:id="47" w:author="Wigfall, Trevonte" w:date="2021-05-27T10:51:00Z">
               <w:r>
                 <w:rPr>
                   <w:rFonts w:asciiTheme="minorHAnsi" w:hAnsiTheme="minorHAnsi"/>
@@ -3974,7 +3989,7 @@
                 <w:delText>4/28/21</w:delText>
               </w:r>
             </w:del>
-            <w:ins w:id="45" w:author="Wigfall, Trevonte" w:date="2021-07-07T11:13:00Z">
+            <w:ins w:id="48" w:author="Wigfall, Trevonte" w:date="2021-07-07T11:13:00Z">
               <w:r>
                 <w:rPr>
                   <w:rFonts w:asciiTheme="minorHAnsi" w:hAnsiTheme="minorHAnsi"/>
@@ -4234,7 +4249,7 @@
                 <w:szCs w:val="22"/>
               </w:rPr>
             </w:pPr>
-            <w:del w:id="46" w:author="Wigfall, Trevonte" w:date="2021-05-27T10:51:00Z">
+            <w:del w:id="49" w:author="Wigfall, Trevonte" w:date="2021-05-27T10:51:00Z">
               <w:r>
                 <w:rPr>
                   <w:rFonts w:asciiTheme="minorHAnsi" w:hAnsiTheme="minorHAnsi"/>
@@ -4245,7 +4260,7 @@
                 <w:delText>4/28/21</w:delText>
               </w:r>
             </w:del>
-            <w:ins w:id="47" w:author="Wigfall, Trevonte" w:date="2021-07-07T11:13:00Z">
+            <w:ins w:id="50" w:author="Wigfall, Trevonte" w:date="2021-07-07T11:13:00Z">
               <w:r>
                 <w:rPr>
                   <w:rFonts w:asciiTheme="minorHAnsi" w:hAnsiTheme="minorHAnsi"/>
@@ -4285,7 +4300,7 @@
                 <w:strike/>
                 <w:sz w:val="22"/>
                 <w:szCs w:val="22"/>
-                <w:rPrChange w:id="48" w:author="Wigfall, Trevonte" w:date="2021-06-02T09:36:00Z">
+                <w:rPrChange w:id="51" w:author="Wigfall, Trevonte" w:date="2021-06-02T09:36:00Z">
                   <w:rPr>
                     <w:rFonts w:asciiTheme="minorHAnsi" w:hAnsiTheme="minorHAnsi"/>
                     <w:b/>
@@ -4303,87 +4318,6 @@
             <w:tcBorders>
               <w:top w:val="single" w:sz="4" w:space="0" w:color="auto"/>
             </w:tcBorders>
-          </w:tcPr>
-          <w:p>
-            <w:pPr>
-              <w:rPr>
-                <w:rFonts w:asciiTheme="minorHAnsi" w:hAnsiTheme="minorHAnsi"/>
-                <w:b/>
-                <w:smallCaps/>
-                <w:strike/>
-                <w:sz w:val="22"/>
-                <w:szCs w:val="22"/>
-                <w:rPrChange w:id="49" w:author="Wigfall, Trevonte" w:date="2021-06-02T09:36:00Z">
-                  <w:rPr>
-                    <w:rFonts w:asciiTheme="minorHAnsi" w:hAnsiTheme="minorHAnsi"/>
-                    <w:b/>
-                    <w:smallCaps/>
-                    <w:sz w:val="22"/>
-                    <w:szCs w:val="22"/>
-                  </w:rPr>
-                </w:rPrChange>
-              </w:rPr>
-            </w:pPr>
-          </w:p>
-        </w:tc>
-        <w:tc>
-          <w:tcPr>
-            <w:tcW w:w="299" w:type="pct"/>
-            <w:tcBorders>
-              <w:top w:val="single" w:sz="4" w:space="0" w:color="auto"/>
-              <w:bottom w:val="single" w:sz="4" w:space="0" w:color="auto"/>
-            </w:tcBorders>
-          </w:tcPr>
-          <w:p>
-            <w:pPr>
-              <w:rPr>
-                <w:rFonts w:asciiTheme="minorHAnsi" w:hAnsiTheme="minorHAnsi"/>
-                <w:b/>
-                <w:smallCaps/>
-                <w:strike/>
-                <w:sz w:val="22"/>
-                <w:szCs w:val="22"/>
-                <w:rPrChange w:id="50" w:author="Wigfall, Trevonte" w:date="2021-06-02T09:36:00Z">
-                  <w:rPr>
-                    <w:rFonts w:asciiTheme="minorHAnsi" w:hAnsiTheme="minorHAnsi"/>
-                    <w:b/>
-                    <w:smallCaps/>
-                    <w:sz w:val="22"/>
-                    <w:szCs w:val="22"/>
-                  </w:rPr>
-                </w:rPrChange>
-              </w:rPr>
-            </w:pPr>
-            <w:r>
-              <w:rPr>
-                <w:rFonts w:asciiTheme="minorHAnsi" w:hAnsiTheme="minorHAnsi"/>
-                <w:b/>
-                <w:smallCaps/>
-                <w:strike/>
-                <w:sz w:val="22"/>
-                <w:szCs w:val="22"/>
-                <w:rPrChange w:id="51" w:author="Wigfall, Trevonte" w:date="2021-06-02T09:36:00Z">
-                  <w:rPr>
-                    <w:rFonts w:asciiTheme="minorHAnsi" w:hAnsiTheme="minorHAnsi"/>
-                    <w:b/>
-                    <w:smallCaps/>
-                    <w:sz w:val="22"/>
-                    <w:szCs w:val="22"/>
-                  </w:rPr>
-                </w:rPrChange>
-              </w:rPr>
-              <w:t>Env Mgmt</w:t>
-            </w:r>
-          </w:p>
-        </w:tc>
-        <w:tc>
-          <w:tcPr>
-            <w:tcW w:w="851" w:type="pct"/>
-            <w:tcBorders>
-              <w:top w:val="single" w:sz="4" w:space="0" w:color="auto"/>
-              <w:bottom w:val="single" w:sz="4" w:space="0" w:color="auto"/>
-            </w:tcBorders>
-            <w:shd w:val="clear" w:color="auto" w:fill="auto"/>
           </w:tcPr>
           <w:p>
             <w:pPr>
@@ -4405,7 +4339,18 @@
                 </w:rPrChange>
               </w:rPr>
             </w:pPr>
-            <w:r>
+          </w:p>
+        </w:tc>
+        <w:tc>
+          <w:tcPr>
+            <w:tcW w:w="299" w:type="pct"/>
+            <w:tcBorders>
+              <w:top w:val="single" w:sz="4" w:space="0" w:color="auto"/>
+              <w:bottom w:val="single" w:sz="4" w:space="0" w:color="auto"/>
+            </w:tcBorders>
+          </w:tcPr>
+          <w:p>
+            <w:pPr>
               <w:rPr>
                 <w:rFonts w:asciiTheme="minorHAnsi" w:hAnsiTheme="minorHAnsi"/>
                 <w:b/>
@@ -4423,30 +4368,40 @@
                   </w:rPr>
                 </w:rPrChange>
               </w:rPr>
-              <w:t>ENV</w:t>
-            </w:r>
-          </w:p>
-          <w:p>
-            <w:pPr>
-              <w:rPr>
-                <w:rFonts w:ascii="Calibri" w:hAnsi="Calibri" w:cs="Calibri"/>
-                <w:b/>
-                <w:strike/>
-                <w:color w:val="000000"/>
+            </w:pPr>
+            <w:r>
+              <w:rPr>
+                <w:rFonts w:asciiTheme="minorHAnsi" w:hAnsiTheme="minorHAnsi"/>
+                <w:b/>
+                <w:smallCaps/>
+                <w:strike/>
                 <w:sz w:val="22"/>
                 <w:szCs w:val="22"/>
                 <w:rPrChange w:id="54" w:author="Wigfall, Trevonte" w:date="2021-06-02T09:36:00Z">
                   <w:rPr>
-                    <w:rFonts w:ascii="Calibri" w:hAnsi="Calibri" w:cs="Calibri"/>
+                    <w:rFonts w:asciiTheme="minorHAnsi" w:hAnsiTheme="minorHAnsi"/>
                     <w:b/>
-                    <w:color w:val="000000"/>
+                    <w:smallCaps/>
                     <w:sz w:val="22"/>
                     <w:szCs w:val="22"/>
                   </w:rPr>
                 </w:rPrChange>
               </w:rPr>
-            </w:pPr>
-            <w:r>
+              <w:t>Env Mgmt</w:t>
+            </w:r>
+          </w:p>
+        </w:tc>
+        <w:tc>
+          <w:tcPr>
+            <w:tcW w:w="851" w:type="pct"/>
+            <w:tcBorders>
+              <w:top w:val="single" w:sz="4" w:space="0" w:color="auto"/>
+              <w:bottom w:val="single" w:sz="4" w:space="0" w:color="auto"/>
+            </w:tcBorders>
+            <w:shd w:val="clear" w:color="auto" w:fill="auto"/>
+          </w:tcPr>
+          <w:p>
+            <w:pPr>
               <w:rPr>
                 <w:rFonts w:asciiTheme="minorHAnsi" w:hAnsiTheme="minorHAnsi"/>
                 <w:b/>
@@ -4464,11 +4419,8 @@
                   </w:rPr>
                 </w:rPrChange>
               </w:rPr>
-              <w:t xml:space="preserve">3D </w:t>
-            </w:r>
-          </w:p>
-          <w:p>
-            <w:pPr>
+            </w:pPr>
+            <w:r>
               <w:rPr>
                 <w:rFonts w:asciiTheme="minorHAnsi" w:hAnsiTheme="minorHAnsi"/>
                 <w:b/>
@@ -4486,30 +4438,23 @@
                   </w:rPr>
                 </w:rPrChange>
               </w:rPr>
-            </w:pPr>
-          </w:p>
-        </w:tc>
-        <w:tc>
-          <w:tcPr>
-            <w:tcW w:w="263" w:type="pct"/>
-            <w:tcBorders>
-              <w:top w:val="single" w:sz="4" w:space="0" w:color="auto"/>
-              <w:bottom w:val="single" w:sz="4" w:space="0" w:color="auto"/>
-            </w:tcBorders>
-            <w:shd w:val="clear" w:color="auto" w:fill="auto"/>
-          </w:tcPr>
-          <w:p>
-            <w:pPr>
-              <w:rPr>
-                <w:rFonts w:asciiTheme="minorHAnsi" w:hAnsiTheme="minorHAnsi"/>
-                <w:b/>
-                <w:strike/>
+              <w:t>ENV</w:t>
+            </w:r>
+          </w:p>
+          <w:p>
+            <w:pPr>
+              <w:rPr>
+                <w:rFonts w:ascii="Calibri" w:hAnsi="Calibri" w:cs="Calibri"/>
+                <w:b/>
+                <w:strike/>
+                <w:color w:val="000000"/>
                 <w:sz w:val="22"/>
                 <w:szCs w:val="22"/>
                 <w:rPrChange w:id="57" w:author="Wigfall, Trevonte" w:date="2021-06-02T09:36:00Z">
                   <w:rPr>
-                    <w:rFonts w:asciiTheme="minorHAnsi" w:hAnsiTheme="minorHAnsi"/>
+                    <w:rFonts w:ascii="Calibri" w:hAnsi="Calibri" w:cs="Calibri"/>
                     <w:b/>
+                    <w:color w:val="000000"/>
                     <w:sz w:val="22"/>
                     <w:szCs w:val="22"/>
                   </w:rPr>
@@ -4520,6 +4465,7 @@
               <w:rPr>
                 <w:rFonts w:asciiTheme="minorHAnsi" w:hAnsiTheme="minorHAnsi"/>
                 <w:b/>
+                <w:smallCaps/>
                 <w:strike/>
                 <w:sz w:val="22"/>
                 <w:szCs w:val="22"/>
@@ -4527,28 +4473,21 @@
                   <w:rPr>
                     <w:rFonts w:asciiTheme="minorHAnsi" w:hAnsiTheme="minorHAnsi"/>
                     <w:b/>
+                    <w:smallCaps/>
                     <w:sz w:val="22"/>
                     <w:szCs w:val="22"/>
                   </w:rPr>
                 </w:rPrChange>
               </w:rPr>
-              <w:t>n/a</w:t>
-            </w:r>
-          </w:p>
-        </w:tc>
-        <w:tc>
-          <w:tcPr>
-            <w:tcW w:w="329" w:type="pct"/>
-            <w:tcBorders>
-              <w:top w:val="single" w:sz="4" w:space="0" w:color="auto"/>
-              <w:bottom w:val="single" w:sz="4" w:space="0" w:color="auto"/>
-            </w:tcBorders>
-          </w:tcPr>
-          <w:p>
-            <w:pPr>
-              <w:rPr>
-                <w:rFonts w:asciiTheme="minorHAnsi" w:hAnsiTheme="minorHAnsi"/>
-                <w:b/>
+              <w:t xml:space="preserve">3D </w:t>
+            </w:r>
+          </w:p>
+          <w:p>
+            <w:pPr>
+              <w:rPr>
+                <w:rFonts w:asciiTheme="minorHAnsi" w:hAnsiTheme="minorHAnsi"/>
+                <w:b/>
+                <w:smallCaps/>
                 <w:strike/>
                 <w:sz w:val="22"/>
                 <w:szCs w:val="22"/>
@@ -4556,13 +4495,26 @@
                   <w:rPr>
                     <w:rFonts w:asciiTheme="minorHAnsi" w:hAnsiTheme="minorHAnsi"/>
                     <w:b/>
+                    <w:smallCaps/>
                     <w:sz w:val="22"/>
                     <w:szCs w:val="22"/>
                   </w:rPr>
                 </w:rPrChange>
               </w:rPr>
             </w:pPr>
-            <w:r>
+          </w:p>
+        </w:tc>
+        <w:tc>
+          <w:tcPr>
+            <w:tcW w:w="263" w:type="pct"/>
+            <w:tcBorders>
+              <w:top w:val="single" w:sz="4" w:space="0" w:color="auto"/>
+              <w:bottom w:val="single" w:sz="4" w:space="0" w:color="auto"/>
+            </w:tcBorders>
+            <w:shd w:val="clear" w:color="auto" w:fill="auto"/>
+          </w:tcPr>
+          <w:p>
+            <w:pPr>
               <w:rPr>
                 <w:rFonts w:asciiTheme="minorHAnsi" w:hAnsiTheme="minorHAnsi"/>
                 <w:b/>
@@ -4578,6 +4530,69 @@
                   </w:rPr>
                 </w:rPrChange>
               </w:rPr>
+            </w:pPr>
+            <w:r>
+              <w:rPr>
+                <w:rFonts w:asciiTheme="minorHAnsi" w:hAnsiTheme="minorHAnsi"/>
+                <w:b/>
+                <w:strike/>
+                <w:sz w:val="22"/>
+                <w:szCs w:val="22"/>
+                <w:rPrChange w:id="61" w:author="Wigfall, Trevonte" w:date="2021-06-02T09:36:00Z">
+                  <w:rPr>
+                    <w:rFonts w:asciiTheme="minorHAnsi" w:hAnsiTheme="minorHAnsi"/>
+                    <w:b/>
+                    <w:sz w:val="22"/>
+                    <w:szCs w:val="22"/>
+                  </w:rPr>
+                </w:rPrChange>
+              </w:rPr>
+              <w:t>n/a</w:t>
+            </w:r>
+          </w:p>
+        </w:tc>
+        <w:tc>
+          <w:tcPr>
+            <w:tcW w:w="329" w:type="pct"/>
+            <w:tcBorders>
+              <w:top w:val="single" w:sz="4" w:space="0" w:color="auto"/>
+              <w:bottom w:val="single" w:sz="4" w:space="0" w:color="auto"/>
+            </w:tcBorders>
+          </w:tcPr>
+          <w:p>
+            <w:pPr>
+              <w:rPr>
+                <w:rFonts w:asciiTheme="minorHAnsi" w:hAnsiTheme="minorHAnsi"/>
+                <w:b/>
+                <w:strike/>
+                <w:sz w:val="22"/>
+                <w:szCs w:val="22"/>
+                <w:rPrChange w:id="62" w:author="Wigfall, Trevonte" w:date="2021-06-02T09:36:00Z">
+                  <w:rPr>
+                    <w:rFonts w:asciiTheme="minorHAnsi" w:hAnsiTheme="minorHAnsi"/>
+                    <w:b/>
+                    <w:sz w:val="22"/>
+                    <w:szCs w:val="22"/>
+                  </w:rPr>
+                </w:rPrChange>
+              </w:rPr>
+            </w:pPr>
+            <w:r>
+              <w:rPr>
+                <w:rFonts w:asciiTheme="minorHAnsi" w:hAnsiTheme="minorHAnsi"/>
+                <w:b/>
+                <w:strike/>
+                <w:sz w:val="22"/>
+                <w:szCs w:val="22"/>
+                <w:rPrChange w:id="63" w:author="Wigfall, Trevonte" w:date="2021-06-02T09:36:00Z">
+                  <w:rPr>
+                    <w:rFonts w:asciiTheme="minorHAnsi" w:hAnsiTheme="minorHAnsi"/>
+                    <w:b/>
+                    <w:sz w:val="22"/>
+                    <w:szCs w:val="22"/>
+                  </w:rPr>
+                </w:rPrChange>
+              </w:rPr>
               <w:t>n/a</w:t>
             </w:r>
           </w:p>
@@ -4600,41 +4615,6 @@
                 <w:color w:val="auto"/>
                 <w:sz w:val="24"/>
                 <w:szCs w:val="24"/>
-                <w:rPrChange w:id="61" w:author="Wigfall, Trevonte" w:date="2021-06-02T09:36:00Z">
-                  <w:rPr>
-                    <w:rStyle w:val="Hyperlink"/>
-                    <w:rFonts w:ascii="Arial" w:hAnsi="Arial" w:cs="Arial"/>
-                    <w:b/>
-                    <w:color w:val="auto"/>
-                    <w:sz w:val="24"/>
-                    <w:szCs w:val="24"/>
-                  </w:rPr>
-                </w:rPrChange>
-              </w:rPr>
-            </w:pPr>
-            <w:r>
-              <w:rPr>
-                <w:strike/>
-                <w:rPrChange w:id="62" w:author="Wigfall, Trevonte" w:date="2021-06-02T09:36:00Z">
-                  <w:rPr>
-                    <w:color w:val="0000FF"/>
-                  </w:rPr>
-                </w:rPrChange>
-              </w:rPr>
-              <w:fldChar w:fldCharType="begin"/>
-            </w:r>
-            <w:r>
-              <w:rPr>
-                <w:strike/>
-                <w:rPrChange w:id="63" w:author="Wigfall, Trevonte" w:date="2021-06-02T09:36:00Z">
-                  <w:rPr/>
-                </w:rPrChange>
-              </w:rPr>
-              <w:instrText xml:space="preserve"> HYPERLINK "file:///\\\\agpcorp\\apps\\Local\\EMT\\COTS\\McKesson\\ClaimsXten\\v6.0\\Docs%20%20(Internal)\\CXT_Installation_Guide-Backup_and_Replace_Config_Files_AUTOMATED.docx" </w:instrText>
-            </w:r>
-            <w:r>
-              <w:rPr>
-                <w:strike/>
                 <w:rPrChange w:id="64" w:author="Wigfall, Trevonte" w:date="2021-06-02T09:36:00Z">
                   <w:rPr>
                     <w:rStyle w:val="Hyperlink"/>
@@ -4646,63 +4626,30 @@
                   </w:rPr>
                 </w:rPrChange>
               </w:rPr>
-              <w:fldChar w:fldCharType="separate"/>
-            </w:r>
-            <w:r>
-              <w:rPr>
-                <w:rStyle w:val="Hyperlink"/>
-                <w:rFonts w:ascii="Arial" w:hAnsi="Arial" w:cs="Arial"/>
-                <w:b/>
-                <w:strike/>
-                <w:color w:val="auto"/>
-                <w:sz w:val="24"/>
-                <w:szCs w:val="24"/>
+            </w:pPr>
+            <w:r>
+              <w:rPr>
+                <w:strike/>
                 <w:rPrChange w:id="65" w:author="Wigfall, Trevonte" w:date="2021-06-02T09:36:00Z">
                   <w:rPr>
-                    <w:rStyle w:val="Hyperlink"/>
-                    <w:rFonts w:ascii="Arial" w:hAnsi="Arial" w:cs="Arial"/>
-                    <w:b/>
-                    <w:color w:val="auto"/>
-                    <w:sz w:val="24"/>
-                    <w:szCs w:val="24"/>
+                    <w:color w:val="0000FF"/>
                   </w:rPr>
                 </w:rPrChange>
               </w:rPr>
-              <w:t>Backup Config files</w:t>
-            </w:r>
-            <w:r>
-              <w:rPr>
-                <w:rStyle w:val="Hyperlink"/>
-                <w:rFonts w:ascii="Arial" w:hAnsi="Arial" w:cs="Arial"/>
-                <w:b/>
-                <w:strike/>
-                <w:color w:val="auto"/>
-                <w:sz w:val="24"/>
-                <w:szCs w:val="24"/>
+              <w:fldChar w:fldCharType="begin"/>
+            </w:r>
+            <w:r>
+              <w:rPr>
+                <w:strike/>
                 <w:rPrChange w:id="66" w:author="Wigfall, Trevonte" w:date="2021-06-02T09:36:00Z">
-                  <w:rPr>
-                    <w:rStyle w:val="Hyperlink"/>
-                    <w:rFonts w:ascii="Arial" w:hAnsi="Arial" w:cs="Arial"/>
-                    <w:b/>
-                    <w:color w:val="auto"/>
-                    <w:sz w:val="24"/>
-                    <w:szCs w:val="24"/>
-                  </w:rPr>
+                  <w:rPr/>
                 </w:rPrChange>
               </w:rPr>
-              <w:fldChar w:fldCharType="end"/>
-            </w:r>
-          </w:p>
-          <w:p>
-            <w:pPr>
-              <w:rPr>
-                <w:rStyle w:val="Hyperlink"/>
-                <w:rFonts w:ascii="Arial" w:hAnsi="Arial" w:cs="Arial"/>
-                <w:b/>
-                <w:strike/>
-                <w:color w:val="auto"/>
-                <w:sz w:val="24"/>
-                <w:szCs w:val="24"/>
+              <w:instrText xml:space="preserve"> HYPERLINK "file:///\\\\agpcorp\\apps\\Local\\EMT\\COTS\\McKesson\\ClaimsXten\\v6.0\\Docs%20%20(Internal)\\CXT_Installation_Guide-Backup_and_Replace_Config_Files_AUTOMATED.docx" </w:instrText>
+            </w:r>
+            <w:r>
+              <w:rPr>
+                <w:strike/>
                 <w:rPrChange w:id="67" w:author="Wigfall, Trevonte" w:date="2021-06-02T09:36:00Z">
                   <w:rPr>
                     <w:rStyle w:val="Hyperlink"/>
@@ -4714,6 +4661,74 @@
                   </w:rPr>
                 </w:rPrChange>
               </w:rPr>
+              <w:fldChar w:fldCharType="separate"/>
+            </w:r>
+            <w:r>
+              <w:rPr>
+                <w:rStyle w:val="Hyperlink"/>
+                <w:rFonts w:ascii="Arial" w:hAnsi="Arial" w:cs="Arial"/>
+                <w:b/>
+                <w:strike/>
+                <w:color w:val="auto"/>
+                <w:sz w:val="24"/>
+                <w:szCs w:val="24"/>
+                <w:rPrChange w:id="68" w:author="Wigfall, Trevonte" w:date="2021-06-02T09:36:00Z">
+                  <w:rPr>
+                    <w:rStyle w:val="Hyperlink"/>
+                    <w:rFonts w:ascii="Arial" w:hAnsi="Arial" w:cs="Arial"/>
+                    <w:b/>
+                    <w:color w:val="auto"/>
+                    <w:sz w:val="24"/>
+                    <w:szCs w:val="24"/>
+                  </w:rPr>
+                </w:rPrChange>
+              </w:rPr>
+              <w:t>Backup Config files</w:t>
+            </w:r>
+            <w:r>
+              <w:rPr>
+                <w:rStyle w:val="Hyperlink"/>
+                <w:rFonts w:ascii="Arial" w:hAnsi="Arial" w:cs="Arial"/>
+                <w:b/>
+                <w:strike/>
+                <w:color w:val="auto"/>
+                <w:sz w:val="24"/>
+                <w:szCs w:val="24"/>
+                <w:rPrChange w:id="69" w:author="Wigfall, Trevonte" w:date="2021-06-02T09:36:00Z">
+                  <w:rPr>
+                    <w:rStyle w:val="Hyperlink"/>
+                    <w:rFonts w:ascii="Arial" w:hAnsi="Arial" w:cs="Arial"/>
+                    <w:b/>
+                    <w:color w:val="auto"/>
+                    <w:sz w:val="24"/>
+                    <w:szCs w:val="24"/>
+                  </w:rPr>
+                </w:rPrChange>
+              </w:rPr>
+              <w:fldChar w:fldCharType="end"/>
+            </w:r>
+          </w:p>
+          <w:p>
+            <w:pPr>
+              <w:rPr>
+                <w:rStyle w:val="Hyperlink"/>
+                <w:rFonts w:ascii="Arial" w:hAnsi="Arial" w:cs="Arial"/>
+                <w:b/>
+                <w:strike/>
+                <w:color w:val="auto"/>
+                <w:sz w:val="24"/>
+                <w:szCs w:val="24"/>
+                <w:rPrChange w:id="70" w:author="Wigfall, Trevonte" w:date="2021-06-02T09:36:00Z">
+                  <w:rPr>
+                    <w:rStyle w:val="Hyperlink"/>
+                    <w:rFonts w:ascii="Arial" w:hAnsi="Arial" w:cs="Arial"/>
+                    <w:b/>
+                    <w:color w:val="auto"/>
+                    <w:sz w:val="24"/>
+                    <w:szCs w:val="24"/>
+                  </w:rPr>
+                </w:rPrChange>
+              </w:rPr>
             </w:pPr>
           </w:p>
         </w:tc>
@@ -4733,7 +4748,7 @@
                 <w:color w:val="000000"/>
                 <w:sz w:val="22"/>
                 <w:szCs w:val="22"/>
-                <w:rPrChange w:id="68" w:author="Wigfall, Trevonte" w:date="2021-06-02T09:36:00Z">
+                <w:rPrChange w:id="71" w:author="Wigfall, Trevonte" w:date="2021-06-02T09:36:00Z">
                   <w:rPr>
                     <w:rFonts w:ascii="Calibri" w:hAnsi="Calibri" w:cs="Calibri"/>
                     <w:color w:val="000000"/>
@@ -4750,7 +4765,7 @@
                 <w:color w:val="000000"/>
                 <w:sz w:val="22"/>
                 <w:szCs w:val="22"/>
-                <w:rPrChange w:id="69" w:author="Wigfall, Trevonte" w:date="2021-06-02T09:36:00Z">
+                <w:rPrChange w:id="72" w:author="Wigfall, Trevonte" w:date="2021-06-02T09:36:00Z">
                   <w:rPr>
                     <w:rFonts w:ascii="Calibri" w:hAnsi="Calibri" w:cs="Calibri"/>
                     <w:color w:val="000000"/>
@@ -4771,7 +4786,7 @@
                 <w:color w:val="000000"/>
                 <w:sz w:val="22"/>
                 <w:szCs w:val="22"/>
-                <w:rPrChange w:id="70" w:author="Wigfall, Trevonte" w:date="2021-06-02T09:36:00Z">
+                <w:rPrChange w:id="73" w:author="Wigfall, Trevonte" w:date="2021-06-02T09:36:00Z">
                   <w:rPr>
                     <w:rFonts w:ascii="Calibri" w:hAnsi="Calibri" w:cs="Calibri"/>
                     <w:color w:val="000000"/>
@@ -4799,7 +4814,7 @@
                 <w:strike/>
                 <w:sz w:val="22"/>
                 <w:szCs w:val="22"/>
-                <w:rPrChange w:id="71" w:author="Wigfall, Trevonte" w:date="2021-06-02T09:36:00Z">
+                <w:rPrChange w:id="74" w:author="Wigfall, Trevonte" w:date="2021-06-02T09:36:00Z">
                   <w:rPr>
                     <w:rFonts w:asciiTheme="minorHAnsi" w:hAnsiTheme="minorHAnsi"/>
                     <w:b/>
@@ -4809,7 +4824,7 @@
                 </w:rPrChange>
               </w:rPr>
             </w:pPr>
-            <w:del w:id="72" w:author="Wigfall, Trevonte" w:date="2021-05-27T10:51:00Z">
+            <w:del w:id="75" w:author="Wigfall, Trevonte" w:date="2021-05-27T10:51:00Z">
               <w:r>
                 <w:rPr>
                   <w:rFonts w:asciiTheme="minorHAnsi" w:hAnsiTheme="minorHAnsi"/>
@@ -4817,7 +4832,7 @@
                   <w:strike/>
                   <w:sz w:val="22"/>
                   <w:szCs w:val="22"/>
-                  <w:rPrChange w:id="73" w:author="Wigfall, Trevonte" w:date="2021-06-02T09:36:00Z">
+                  <w:rPrChange w:id="76" w:author="Wigfall, Trevonte" w:date="2021-06-02T09:36:00Z">
                     <w:rPr>
                       <w:rFonts w:asciiTheme="minorHAnsi" w:hAnsiTheme="minorHAnsi"/>
                       <w:b/>
@@ -4829,7 +4844,7 @@
                 <w:delText>4/28/21</w:delText>
               </w:r>
             </w:del>
-            <w:ins w:id="74" w:author="Wigfall, Trevonte" w:date="2021-07-07T11:13:00Z">
+            <w:ins w:id="77" w:author="Wigfall, Trevonte" w:date="2021-07-07T11:13:00Z">
               <w:r>
                 <w:rPr>
                   <w:rFonts w:asciiTheme="minorHAnsi" w:hAnsiTheme="minorHAnsi"/>
@@ -4870,7 +4885,7 @@
                 <w:strike/>
                 <w:sz w:val="22"/>
                 <w:szCs w:val="22"/>
-                <w:rPrChange w:id="75" w:author="Wigfall, Trevonte" w:date="2021-06-02T09:36:00Z">
+                <w:rPrChange w:id="78" w:author="Wigfall, Trevonte" w:date="2021-06-02T09:36:00Z">
                   <w:rPr>
                     <w:rFonts w:asciiTheme="minorHAnsi" w:hAnsiTheme="minorHAnsi"/>
                     <w:b/>
@@ -4888,87 +4903,6 @@
             <w:tcBorders>
               <w:top w:val="single" w:sz="4" w:space="0" w:color="auto"/>
             </w:tcBorders>
-          </w:tcPr>
-          <w:p>
-            <w:pPr>
-              <w:rPr>
-                <w:rFonts w:asciiTheme="minorHAnsi" w:hAnsiTheme="minorHAnsi"/>
-                <w:b/>
-                <w:smallCaps/>
-                <w:strike/>
-                <w:sz w:val="22"/>
-                <w:szCs w:val="22"/>
-                <w:rPrChange w:id="76" w:author="Wigfall, Trevonte" w:date="2021-06-02T09:36:00Z">
-                  <w:rPr>
-                    <w:rFonts w:asciiTheme="minorHAnsi" w:hAnsiTheme="minorHAnsi"/>
-                    <w:b/>
-                    <w:smallCaps/>
-                    <w:sz w:val="22"/>
-                    <w:szCs w:val="22"/>
-                  </w:rPr>
-                </w:rPrChange>
-              </w:rPr>
-            </w:pPr>
-          </w:p>
-        </w:tc>
-        <w:tc>
-          <w:tcPr>
-            <w:tcW w:w="299" w:type="pct"/>
-            <w:tcBorders>
-              <w:top w:val="single" w:sz="4" w:space="0" w:color="auto"/>
-              <w:bottom w:val="single" w:sz="4" w:space="0" w:color="auto"/>
-            </w:tcBorders>
-          </w:tcPr>
-          <w:p>
-            <w:pPr>
-              <w:rPr>
-                <w:rFonts w:asciiTheme="minorHAnsi" w:hAnsiTheme="minorHAnsi"/>
-                <w:b/>
-                <w:smallCaps/>
-                <w:strike/>
-                <w:sz w:val="22"/>
-                <w:szCs w:val="22"/>
-                <w:rPrChange w:id="77" w:author="Wigfall, Trevonte" w:date="2021-06-02T09:36:00Z">
-                  <w:rPr>
-                    <w:rFonts w:asciiTheme="minorHAnsi" w:hAnsiTheme="minorHAnsi"/>
-                    <w:b/>
-                    <w:smallCaps/>
-                    <w:sz w:val="22"/>
-                    <w:szCs w:val="22"/>
-                  </w:rPr>
-                </w:rPrChange>
-              </w:rPr>
-            </w:pPr>
-            <w:r>
-              <w:rPr>
-                <w:rFonts w:asciiTheme="minorHAnsi" w:hAnsiTheme="minorHAnsi"/>
-                <w:b/>
-                <w:smallCaps/>
-                <w:strike/>
-                <w:sz w:val="22"/>
-                <w:szCs w:val="22"/>
-                <w:rPrChange w:id="78" w:author="Wigfall, Trevonte" w:date="2021-06-02T09:36:00Z">
-                  <w:rPr>
-                    <w:rFonts w:asciiTheme="minorHAnsi" w:hAnsiTheme="minorHAnsi"/>
-                    <w:b/>
-                    <w:smallCaps/>
-                    <w:sz w:val="22"/>
-                    <w:szCs w:val="22"/>
-                  </w:rPr>
-                </w:rPrChange>
-              </w:rPr>
-              <w:t>Env Mgmt</w:t>
-            </w:r>
-          </w:p>
-        </w:tc>
-        <w:tc>
-          <w:tcPr>
-            <w:tcW w:w="851" w:type="pct"/>
-            <w:tcBorders>
-              <w:top w:val="single" w:sz="4" w:space="0" w:color="auto"/>
-              <w:bottom w:val="single" w:sz="4" w:space="0" w:color="auto"/>
-            </w:tcBorders>
-            <w:shd w:val="clear" w:color="auto" w:fill="auto"/>
           </w:tcPr>
           <w:p>
             <w:pPr>
@@ -4990,7 +4924,18 @@
                 </w:rPrChange>
               </w:rPr>
             </w:pPr>
-            <w:r>
+          </w:p>
+        </w:tc>
+        <w:tc>
+          <w:tcPr>
+            <w:tcW w:w="299" w:type="pct"/>
+            <w:tcBorders>
+              <w:top w:val="single" w:sz="4" w:space="0" w:color="auto"/>
+              <w:bottom w:val="single" w:sz="4" w:space="0" w:color="auto"/>
+            </w:tcBorders>
+          </w:tcPr>
+          <w:p>
+            <w:pPr>
               <w:rPr>
                 <w:rFonts w:asciiTheme="minorHAnsi" w:hAnsiTheme="minorHAnsi"/>
                 <w:b/>
@@ -5008,6 +4953,76 @@
                   </w:rPr>
                 </w:rPrChange>
               </w:rPr>
+            </w:pPr>
+            <w:r>
+              <w:rPr>
+                <w:rFonts w:asciiTheme="minorHAnsi" w:hAnsiTheme="minorHAnsi"/>
+                <w:b/>
+                <w:smallCaps/>
+                <w:strike/>
+                <w:sz w:val="22"/>
+                <w:szCs w:val="22"/>
+                <w:rPrChange w:id="81" w:author="Wigfall, Trevonte" w:date="2021-06-02T09:36:00Z">
+                  <w:rPr>
+                    <w:rFonts w:asciiTheme="minorHAnsi" w:hAnsiTheme="minorHAnsi"/>
+                    <w:b/>
+                    <w:smallCaps/>
+                    <w:sz w:val="22"/>
+                    <w:szCs w:val="22"/>
+                  </w:rPr>
+                </w:rPrChange>
+              </w:rPr>
+              <w:t>Env Mgmt</w:t>
+            </w:r>
+          </w:p>
+        </w:tc>
+        <w:tc>
+          <w:tcPr>
+            <w:tcW w:w="851" w:type="pct"/>
+            <w:tcBorders>
+              <w:top w:val="single" w:sz="4" w:space="0" w:color="auto"/>
+              <w:bottom w:val="single" w:sz="4" w:space="0" w:color="auto"/>
+            </w:tcBorders>
+            <w:shd w:val="clear" w:color="auto" w:fill="auto"/>
+          </w:tcPr>
+          <w:p>
+            <w:pPr>
+              <w:rPr>
+                <w:rFonts w:asciiTheme="minorHAnsi" w:hAnsiTheme="minorHAnsi"/>
+                <w:b/>
+                <w:smallCaps/>
+                <w:strike/>
+                <w:sz w:val="22"/>
+                <w:szCs w:val="22"/>
+                <w:rPrChange w:id="82" w:author="Wigfall, Trevonte" w:date="2021-06-02T09:36:00Z">
+                  <w:rPr>
+                    <w:rFonts w:asciiTheme="minorHAnsi" w:hAnsiTheme="minorHAnsi"/>
+                    <w:b/>
+                    <w:smallCaps/>
+                    <w:sz w:val="22"/>
+                    <w:szCs w:val="22"/>
+                  </w:rPr>
+                </w:rPrChange>
+              </w:rPr>
+            </w:pPr>
+            <w:r>
+              <w:rPr>
+                <w:rFonts w:asciiTheme="minorHAnsi" w:hAnsiTheme="minorHAnsi"/>
+                <w:b/>
+                <w:smallCaps/>
+                <w:strike/>
+                <w:sz w:val="22"/>
+                <w:szCs w:val="22"/>
+                <w:rPrChange w:id="83" w:author="Wigfall, Trevonte" w:date="2021-06-02T09:36:00Z">
+                  <w:rPr>
+                    <w:rFonts w:asciiTheme="minorHAnsi" w:hAnsiTheme="minorHAnsi"/>
+                    <w:b/>
+                    <w:smallCaps/>
+                    <w:sz w:val="22"/>
+                    <w:szCs w:val="22"/>
+                  </w:rPr>
+                </w:rPrChange>
+              </w:rPr>
               <w:t xml:space="preserve">All servers:  </w:t>
             </w:r>
             <w:r>
@@ -5017,7 +5032,7 @@
                 <w:strike/>
                 <w:sz w:val="22"/>
                 <w:szCs w:val="22"/>
-                <w:rPrChange w:id="81" w:author="Wigfall, Trevonte" w:date="2021-06-02T09:36:00Z">
+                <w:rPrChange w:id="84" w:author="Wigfall, Trevonte" w:date="2021-06-02T09:36:00Z">
                   <w:rPr>
                     <w:rFonts w:asciiTheme="minorHAnsi" w:hAnsiTheme="minorHAnsi"/>
                     <w:smallCaps/>
@@ -5041,69 +5056,6 @@
           </w:tcPr>
           <w:p>
             <w:pPr>
-              <w:rPr>
-                <w:rFonts w:asciiTheme="minorHAnsi" w:hAnsiTheme="minorHAnsi"/>
-                <w:b/>
-                <w:strike/>
-                <w:sz w:val="22"/>
-                <w:szCs w:val="22"/>
-                <w:rPrChange w:id="82" w:author="Wigfall, Trevonte" w:date="2021-06-02T09:36:00Z">
-                  <w:rPr>
-                    <w:rFonts w:asciiTheme="minorHAnsi" w:hAnsiTheme="minorHAnsi"/>
-                    <w:b/>
-                    <w:sz w:val="22"/>
-                    <w:szCs w:val="22"/>
-                  </w:rPr>
-                </w:rPrChange>
-              </w:rPr>
-            </w:pPr>
-            <w:r>
-              <w:rPr>
-                <w:rFonts w:asciiTheme="minorHAnsi" w:hAnsiTheme="minorHAnsi"/>
-                <w:b/>
-                <w:strike/>
-                <w:sz w:val="22"/>
-                <w:szCs w:val="22"/>
-                <w:rPrChange w:id="83" w:author="Wigfall, Trevonte" w:date="2021-06-02T09:36:00Z">
-                  <w:rPr>
-                    <w:rFonts w:asciiTheme="minorHAnsi" w:hAnsiTheme="minorHAnsi"/>
-                    <w:b/>
-                    <w:sz w:val="22"/>
-                    <w:szCs w:val="22"/>
-                  </w:rPr>
-                </w:rPrChange>
-              </w:rPr>
-              <w:t>n/a</w:t>
-            </w:r>
-          </w:p>
-        </w:tc>
-        <w:tc>
-          <w:tcPr>
-            <w:tcW w:w="329" w:type="pct"/>
-            <w:tcBorders>
-              <w:top w:val="single" w:sz="4" w:space="0" w:color="auto"/>
-              <w:bottom w:val="single" w:sz="4" w:space="0" w:color="auto"/>
-            </w:tcBorders>
-          </w:tcPr>
-          <w:p>
-            <w:pPr>
-              <w:rPr>
-                <w:rFonts w:asciiTheme="minorHAnsi" w:hAnsiTheme="minorHAnsi"/>
-                <w:b/>
-                <w:strike/>
-                <w:sz w:val="22"/>
-                <w:szCs w:val="22"/>
-                <w:rPrChange w:id="84" w:author="Wigfall, Trevonte" w:date="2021-06-02T09:36:00Z">
-                  <w:rPr>
-                    <w:rFonts w:asciiTheme="minorHAnsi" w:hAnsiTheme="minorHAnsi"/>
-                    <w:b/>
-                    <w:sz w:val="22"/>
-                    <w:szCs w:val="22"/>
-                  </w:rPr>
-                </w:rPrChange>
-              </w:rPr>
-            </w:pPr>
-            <w:r>
               <w:rPr>
                 <w:rFonts w:asciiTheme="minorHAnsi" w:hAnsiTheme="minorHAnsi"/>
                 <w:b/>
@@ -5119,6 +5071,69 @@
                   </w:rPr>
                 </w:rPrChange>
               </w:rPr>
+            </w:pPr>
+            <w:r>
+              <w:rPr>
+                <w:rFonts w:asciiTheme="minorHAnsi" w:hAnsiTheme="minorHAnsi"/>
+                <w:b/>
+                <w:strike/>
+                <w:sz w:val="22"/>
+                <w:szCs w:val="22"/>
+                <w:rPrChange w:id="86" w:author="Wigfall, Trevonte" w:date="2021-06-02T09:36:00Z">
+                  <w:rPr>
+                    <w:rFonts w:asciiTheme="minorHAnsi" w:hAnsiTheme="minorHAnsi"/>
+                    <w:b/>
+                    <w:sz w:val="22"/>
+                    <w:szCs w:val="22"/>
+                  </w:rPr>
+                </w:rPrChange>
+              </w:rPr>
+              <w:t>n/a</w:t>
+            </w:r>
+          </w:p>
+        </w:tc>
+        <w:tc>
+          <w:tcPr>
+            <w:tcW w:w="329" w:type="pct"/>
+            <w:tcBorders>
+              <w:top w:val="single" w:sz="4" w:space="0" w:color="auto"/>
+              <w:bottom w:val="single" w:sz="4" w:space="0" w:color="auto"/>
+            </w:tcBorders>
+          </w:tcPr>
+          <w:p>
+            <w:pPr>
+              <w:rPr>
+                <w:rFonts w:asciiTheme="minorHAnsi" w:hAnsiTheme="minorHAnsi"/>
+                <w:b/>
+                <w:strike/>
+                <w:sz w:val="22"/>
+                <w:szCs w:val="22"/>
+                <w:rPrChange w:id="87" w:author="Wigfall, Trevonte" w:date="2021-06-02T09:36:00Z">
+                  <w:rPr>
+                    <w:rFonts w:asciiTheme="minorHAnsi" w:hAnsiTheme="minorHAnsi"/>
+                    <w:b/>
+                    <w:sz w:val="22"/>
+                    <w:szCs w:val="22"/>
+                  </w:rPr>
+                </w:rPrChange>
+              </w:rPr>
+            </w:pPr>
+            <w:r>
+              <w:rPr>
+                <w:rFonts w:asciiTheme="minorHAnsi" w:hAnsiTheme="minorHAnsi"/>
+                <w:b/>
+                <w:strike/>
+                <w:sz w:val="22"/>
+                <w:szCs w:val="22"/>
+                <w:rPrChange w:id="88" w:author="Wigfall, Trevonte" w:date="2021-06-02T09:36:00Z">
+                  <w:rPr>
+                    <w:rFonts w:asciiTheme="minorHAnsi" w:hAnsiTheme="minorHAnsi"/>
+                    <w:b/>
+                    <w:sz w:val="22"/>
+                    <w:szCs w:val="22"/>
+                  </w:rPr>
+                </w:rPrChange>
+              </w:rPr>
               <w:t>n/a</w:t>
             </w:r>
           </w:p>
@@ -5141,41 +5156,6 @@
                 <w:color w:val="auto"/>
                 <w:sz w:val="24"/>
                 <w:szCs w:val="24"/>
-                <w:rPrChange w:id="86" w:author="Wigfall, Trevonte" w:date="2021-06-02T09:36:00Z">
-                  <w:rPr>
-                    <w:rStyle w:val="Hyperlink"/>
-                    <w:rFonts w:ascii="Arial" w:hAnsi="Arial" w:cs="Arial"/>
-                    <w:b/>
-                    <w:color w:val="auto"/>
-                    <w:sz w:val="24"/>
-                    <w:szCs w:val="24"/>
-                  </w:rPr>
-                </w:rPrChange>
-              </w:rPr>
-            </w:pPr>
-            <w:r>
-              <w:rPr>
-                <w:strike/>
-                <w:rPrChange w:id="87" w:author="Wigfall, Trevonte" w:date="2021-06-02T09:36:00Z">
-                  <w:rPr>
-                    <w:color w:val="0000FF"/>
-                  </w:rPr>
-                </w:rPrChange>
-              </w:rPr>
-              <w:fldChar w:fldCharType="begin"/>
-            </w:r>
-            <w:r>
-              <w:rPr>
-                <w:strike/>
-                <w:rPrChange w:id="88" w:author="Wigfall, Trevonte" w:date="2021-06-02T09:36:00Z">
-                  <w:rPr/>
-                </w:rPrChange>
-              </w:rPr>
-              <w:instrText xml:space="preserve"> HYPERLINK "file:///\\\\agpcorp\\apps\\Local\\EMT\\COTS\\McKesson\\ClaimsXten\\v6.0\\Docs%20%20(Internal)\\CXT_Installation_Guide-Custom_Release_UNinstallation_AUTOMATED.docx" </w:instrText>
-            </w:r>
-            <w:r>
-              <w:rPr>
-                <w:strike/>
                 <w:rPrChange w:id="89" w:author="Wigfall, Trevonte" w:date="2021-06-02T09:36:00Z">
                   <w:rPr>
                     <w:rStyle w:val="Hyperlink"/>
@@ -5187,18 +5167,31 @@
                   </w:rPr>
                 </w:rPrChange>
               </w:rPr>
-              <w:fldChar w:fldCharType="separate"/>
-            </w:r>
-            <w:r>
-              <w:rPr>
-                <w:rStyle w:val="Hyperlink"/>
-                <w:rFonts w:ascii="Arial" w:hAnsi="Arial" w:cs="Arial"/>
-                <w:b/>
-                <w:strike/>
-                <w:color w:val="auto"/>
-                <w:sz w:val="24"/>
-                <w:szCs w:val="24"/>
+            </w:pPr>
+            <w:r>
+              <w:rPr>
+                <w:strike/>
                 <w:rPrChange w:id="90" w:author="Wigfall, Trevonte" w:date="2021-06-02T09:36:00Z">
+                  <w:rPr>
+                    <w:color w:val="0000FF"/>
+                  </w:rPr>
+                </w:rPrChange>
+              </w:rPr>
+              <w:fldChar w:fldCharType="begin"/>
+            </w:r>
+            <w:r>
+              <w:rPr>
+                <w:strike/>
+                <w:rPrChange w:id="91" w:author="Wigfall, Trevonte" w:date="2021-06-02T09:36:00Z">
+                  <w:rPr/>
+                </w:rPrChange>
+              </w:rPr>
+              <w:instrText xml:space="preserve"> HYPERLINK "file:///\\\\agpcorp\\apps\\Local\\EMT\\COTS\\McKesson\\ClaimsXten\\v6.0\\Docs%20%20(Internal)\\CXT_Installation_Guide-Custom_Release_UNinstallation_AUTOMATED.docx" </w:instrText>
+            </w:r>
+            <w:r>
+              <w:rPr>
+                <w:strike/>
+                <w:rPrChange w:id="92" w:author="Wigfall, Trevonte" w:date="2021-06-02T09:36:00Z">
                   <w:rPr>
                     <w:rStyle w:val="Hyperlink"/>
                     <w:rFonts w:ascii="Arial" w:hAnsi="Arial" w:cs="Arial"/>
@@ -5209,7 +5202,7 @@
                   </w:rPr>
                 </w:rPrChange>
               </w:rPr>
-              <w:t>Uninstall Custom Release</w:t>
+              <w:fldChar w:fldCharType="separate"/>
             </w:r>
             <w:r>
               <w:rPr>
@@ -5220,7 +5213,7 @@
                 <w:color w:val="auto"/>
                 <w:sz w:val="24"/>
                 <w:szCs w:val="24"/>
-                <w:rPrChange w:id="91" w:author="Wigfall, Trevonte" w:date="2021-06-02T09:36:00Z">
+                <w:rPrChange w:id="93" w:author="Wigfall, Trevonte" w:date="2021-06-02T09:36:00Z">
                   <w:rPr>
                     <w:rStyle w:val="Hyperlink"/>
                     <w:rFonts w:ascii="Arial" w:hAnsi="Arial" w:cs="Arial"/>
@@ -5231,6 +5224,28 @@
                   </w:rPr>
                 </w:rPrChange>
               </w:rPr>
+              <w:t>Uninstall Custom Release</w:t>
+            </w:r>
+            <w:r>
+              <w:rPr>
+                <w:rStyle w:val="Hyperlink"/>
+                <w:rFonts w:ascii="Arial" w:hAnsi="Arial" w:cs="Arial"/>
+                <w:b/>
+                <w:strike/>
+                <w:color w:val="auto"/>
+                <w:sz w:val="24"/>
+                <w:szCs w:val="24"/>
+                <w:rPrChange w:id="94" w:author="Wigfall, Trevonte" w:date="2021-06-02T09:36:00Z">
+                  <w:rPr>
+                    <w:rStyle w:val="Hyperlink"/>
+                    <w:rFonts w:ascii="Arial" w:hAnsi="Arial" w:cs="Arial"/>
+                    <w:b/>
+                    <w:color w:val="auto"/>
+                    <w:sz w:val="24"/>
+                    <w:szCs w:val="24"/>
+                  </w:rPr>
+                </w:rPrChange>
+              </w:rPr>
               <w:fldChar w:fldCharType="end"/>
             </w:r>
           </w:p>
@@ -5238,7 +5253,7 @@
             <w:pPr>
               <w:rPr>
                 <w:strike/>
-                <w:rPrChange w:id="92" w:author="Wigfall, Trevonte" w:date="2021-06-02T09:36:00Z">
+                <w:rPrChange w:id="95" w:author="Wigfall, Trevonte" w:date="2021-06-02T09:36:00Z">
                   <w:rPr/>
                 </w:rPrChange>
               </w:rPr>
@@ -5261,7 +5276,7 @@
                 <w:color w:val="000000"/>
                 <w:sz w:val="22"/>
                 <w:szCs w:val="22"/>
-                <w:rPrChange w:id="93" w:author="Wigfall, Trevonte" w:date="2021-06-02T09:36:00Z">
+                <w:rPrChange w:id="96" w:author="Wigfall, Trevonte" w:date="2021-06-02T09:36:00Z">
                   <w:rPr>
                     <w:rFonts w:ascii="Calibri" w:hAnsi="Calibri" w:cs="Calibri"/>
                     <w:color w:val="000000"/>
@@ -5278,7 +5293,7 @@
                 <w:color w:val="000000"/>
                 <w:sz w:val="22"/>
                 <w:szCs w:val="22"/>
-                <w:rPrChange w:id="94" w:author="Wigfall, Trevonte" w:date="2021-06-02T09:36:00Z">
+                <w:rPrChange w:id="97" w:author="Wigfall, Trevonte" w:date="2021-06-02T09:36:00Z">
                   <w:rPr>
                     <w:rFonts w:ascii="Calibri" w:hAnsi="Calibri" w:cs="Calibri"/>
                     <w:color w:val="000000"/>
@@ -5298,7 +5313,7 @@
                 <w:color w:val="000000"/>
                 <w:sz w:val="22"/>
                 <w:szCs w:val="22"/>
-                <w:rPrChange w:id="95" w:author="Wigfall, Trevonte" w:date="2021-06-02T09:36:00Z">
+                <w:rPrChange w:id="98" w:author="Wigfall, Trevonte" w:date="2021-06-02T09:36:00Z">
                   <w:rPr>
                     <w:rFonts w:ascii="Calibri" w:hAnsi="Calibri" w:cs="Calibri"/>
                     <w:color w:val="000000"/>
@@ -5326,7 +5341,7 @@
                 <w:strike/>
                 <w:sz w:val="22"/>
                 <w:szCs w:val="22"/>
-                <w:rPrChange w:id="96" w:author="Wigfall, Trevonte" w:date="2021-06-02T09:36:00Z">
+                <w:rPrChange w:id="99" w:author="Wigfall, Trevonte" w:date="2021-06-02T09:36:00Z">
                   <w:rPr>
                     <w:rFonts w:asciiTheme="minorHAnsi" w:hAnsiTheme="minorHAnsi"/>
                     <w:b/>
@@ -5336,7 +5351,7 @@
                 </w:rPrChange>
               </w:rPr>
             </w:pPr>
-            <w:del w:id="97" w:author="Wigfall, Trevonte" w:date="2021-05-27T10:51:00Z">
+            <w:del w:id="100" w:author="Wigfall, Trevonte" w:date="2021-05-27T10:51:00Z">
               <w:r>
                 <w:rPr>
                   <w:rFonts w:asciiTheme="minorHAnsi" w:hAnsiTheme="minorHAnsi"/>
@@ -5344,7 +5359,7 @@
                   <w:strike/>
                   <w:sz w:val="22"/>
                   <w:szCs w:val="22"/>
-                  <w:rPrChange w:id="98" w:author="Wigfall, Trevonte" w:date="2021-06-02T09:36:00Z">
+                  <w:rPrChange w:id="101" w:author="Wigfall, Trevonte" w:date="2021-06-02T09:36:00Z">
                     <w:rPr>
                       <w:rFonts w:asciiTheme="minorHAnsi" w:hAnsiTheme="minorHAnsi"/>
                       <w:b/>
@@ -5356,7 +5371,7 @@
                 <w:delText>4/28/21</w:delText>
               </w:r>
             </w:del>
-            <w:ins w:id="99" w:author="Wigfall, Trevonte" w:date="2021-07-07T11:13:00Z">
+            <w:ins w:id="102" w:author="Wigfall, Trevonte" w:date="2021-07-07T11:13:00Z">
               <w:r>
                 <w:rPr>
                   <w:rFonts w:asciiTheme="minorHAnsi" w:hAnsiTheme="minorHAnsi"/>
@@ -5397,7 +5412,7 @@
                 <w:strike/>
                 <w:sz w:val="22"/>
                 <w:szCs w:val="22"/>
-                <w:rPrChange w:id="100" w:author="Wigfall, Trevonte" w:date="2021-06-02T09:36:00Z">
+                <w:rPrChange w:id="103" w:author="Wigfall, Trevonte" w:date="2021-06-02T09:36:00Z">
                   <w:rPr>
                     <w:rFonts w:asciiTheme="minorHAnsi" w:hAnsiTheme="minorHAnsi"/>
                     <w:b/>
@@ -5415,87 +5430,6 @@
             <w:tcBorders>
               <w:top w:val="single" w:sz="4" w:space="0" w:color="auto"/>
             </w:tcBorders>
-          </w:tcPr>
-          <w:p>
-            <w:pPr>
-              <w:rPr>
-                <w:rFonts w:asciiTheme="minorHAnsi" w:hAnsiTheme="minorHAnsi"/>
-                <w:b/>
-                <w:smallCaps/>
-                <w:strike/>
-                <w:sz w:val="22"/>
-                <w:szCs w:val="22"/>
-                <w:rPrChange w:id="101" w:author="Wigfall, Trevonte" w:date="2021-06-02T09:36:00Z">
-                  <w:rPr>
-                    <w:rFonts w:asciiTheme="minorHAnsi" w:hAnsiTheme="minorHAnsi"/>
-                    <w:b/>
-                    <w:smallCaps/>
-                    <w:sz w:val="22"/>
-                    <w:szCs w:val="22"/>
-                  </w:rPr>
-                </w:rPrChange>
-              </w:rPr>
-            </w:pPr>
-          </w:p>
-        </w:tc>
-        <w:tc>
-          <w:tcPr>
-            <w:tcW w:w="299" w:type="pct"/>
-            <w:tcBorders>
-              <w:top w:val="single" w:sz="4" w:space="0" w:color="auto"/>
-              <w:bottom w:val="single" w:sz="4" w:space="0" w:color="auto"/>
-            </w:tcBorders>
-          </w:tcPr>
-          <w:p>
-            <w:pPr>
-              <w:rPr>
-                <w:rFonts w:asciiTheme="minorHAnsi" w:hAnsiTheme="minorHAnsi"/>
-                <w:b/>
-                <w:smallCaps/>
-                <w:strike/>
-                <w:sz w:val="22"/>
-                <w:szCs w:val="22"/>
-                <w:rPrChange w:id="102" w:author="Wigfall, Trevonte" w:date="2021-06-02T09:36:00Z">
-                  <w:rPr>
-                    <w:rFonts w:asciiTheme="minorHAnsi" w:hAnsiTheme="minorHAnsi"/>
-                    <w:b/>
-                    <w:smallCaps/>
-                    <w:sz w:val="22"/>
-                    <w:szCs w:val="22"/>
-                  </w:rPr>
-                </w:rPrChange>
-              </w:rPr>
-            </w:pPr>
-            <w:r>
-              <w:rPr>
-                <w:rFonts w:asciiTheme="minorHAnsi" w:hAnsiTheme="minorHAnsi"/>
-                <w:b/>
-                <w:smallCaps/>
-                <w:strike/>
-                <w:sz w:val="22"/>
-                <w:szCs w:val="22"/>
-                <w:rPrChange w:id="103" w:author="Wigfall, Trevonte" w:date="2021-06-02T09:36:00Z">
-                  <w:rPr>
-                    <w:rFonts w:asciiTheme="minorHAnsi" w:hAnsiTheme="minorHAnsi"/>
-                    <w:b/>
-                    <w:smallCaps/>
-                    <w:sz w:val="22"/>
-                    <w:szCs w:val="22"/>
-                  </w:rPr>
-                </w:rPrChange>
-              </w:rPr>
-              <w:t>Env Mgmt</w:t>
-            </w:r>
-          </w:p>
-        </w:tc>
-        <w:tc>
-          <w:tcPr>
-            <w:tcW w:w="851" w:type="pct"/>
-            <w:tcBorders>
-              <w:top w:val="single" w:sz="4" w:space="0" w:color="auto"/>
-              <w:bottom w:val="single" w:sz="4" w:space="0" w:color="auto"/>
-            </w:tcBorders>
-            <w:shd w:val="clear" w:color="auto" w:fill="auto"/>
           </w:tcPr>
           <w:p>
             <w:pPr>
@@ -5517,7 +5451,18 @@
                 </w:rPrChange>
               </w:rPr>
             </w:pPr>
-            <w:r>
+          </w:p>
+        </w:tc>
+        <w:tc>
+          <w:tcPr>
+            <w:tcW w:w="299" w:type="pct"/>
+            <w:tcBorders>
+              <w:top w:val="single" w:sz="4" w:space="0" w:color="auto"/>
+              <w:bottom w:val="single" w:sz="4" w:space="0" w:color="auto"/>
+            </w:tcBorders>
+          </w:tcPr>
+          <w:p>
+            <w:pPr>
               <w:rPr>
                 <w:rFonts w:asciiTheme="minorHAnsi" w:hAnsiTheme="minorHAnsi"/>
                 <w:b/>
@@ -5535,6 +5480,76 @@
                   </w:rPr>
                 </w:rPrChange>
               </w:rPr>
+            </w:pPr>
+            <w:r>
+              <w:rPr>
+                <w:rFonts w:asciiTheme="minorHAnsi" w:hAnsiTheme="minorHAnsi"/>
+                <w:b/>
+                <w:smallCaps/>
+                <w:strike/>
+                <w:sz w:val="22"/>
+                <w:szCs w:val="22"/>
+                <w:rPrChange w:id="106" w:author="Wigfall, Trevonte" w:date="2021-06-02T09:36:00Z">
+                  <w:rPr>
+                    <w:rFonts w:asciiTheme="minorHAnsi" w:hAnsiTheme="minorHAnsi"/>
+                    <w:b/>
+                    <w:smallCaps/>
+                    <w:sz w:val="22"/>
+                    <w:szCs w:val="22"/>
+                  </w:rPr>
+                </w:rPrChange>
+              </w:rPr>
+              <w:t>Env Mgmt</w:t>
+            </w:r>
+          </w:p>
+        </w:tc>
+        <w:tc>
+          <w:tcPr>
+            <w:tcW w:w="851" w:type="pct"/>
+            <w:tcBorders>
+              <w:top w:val="single" w:sz="4" w:space="0" w:color="auto"/>
+              <w:bottom w:val="single" w:sz="4" w:space="0" w:color="auto"/>
+            </w:tcBorders>
+            <w:shd w:val="clear" w:color="auto" w:fill="auto"/>
+          </w:tcPr>
+          <w:p>
+            <w:pPr>
+              <w:rPr>
+                <w:rFonts w:asciiTheme="minorHAnsi" w:hAnsiTheme="minorHAnsi"/>
+                <w:b/>
+                <w:smallCaps/>
+                <w:strike/>
+                <w:sz w:val="22"/>
+                <w:szCs w:val="22"/>
+                <w:rPrChange w:id="107" w:author="Wigfall, Trevonte" w:date="2021-06-02T09:36:00Z">
+                  <w:rPr>
+                    <w:rFonts w:asciiTheme="minorHAnsi" w:hAnsiTheme="minorHAnsi"/>
+                    <w:b/>
+                    <w:smallCaps/>
+                    <w:sz w:val="22"/>
+                    <w:szCs w:val="22"/>
+                  </w:rPr>
+                </w:rPrChange>
+              </w:rPr>
+            </w:pPr>
+            <w:r>
+              <w:rPr>
+                <w:rFonts w:asciiTheme="minorHAnsi" w:hAnsiTheme="minorHAnsi"/>
+                <w:b/>
+                <w:smallCaps/>
+                <w:strike/>
+                <w:sz w:val="22"/>
+                <w:szCs w:val="22"/>
+                <w:rPrChange w:id="108" w:author="Wigfall, Trevonte" w:date="2021-06-02T09:36:00Z">
+                  <w:rPr>
+                    <w:rFonts w:asciiTheme="minorHAnsi" w:hAnsiTheme="minorHAnsi"/>
+                    <w:b/>
+                    <w:smallCaps/>
+                    <w:sz w:val="22"/>
+                    <w:szCs w:val="22"/>
+                  </w:rPr>
+                </w:rPrChange>
+              </w:rPr>
               <w:t xml:space="preserve">All servers:  </w:t>
             </w:r>
             <w:r>
@@ -5544,7 +5559,7 @@
                 <w:strike/>
                 <w:sz w:val="22"/>
                 <w:szCs w:val="22"/>
-                <w:rPrChange w:id="106" w:author="Wigfall, Trevonte" w:date="2021-06-02T09:36:00Z">
+                <w:rPrChange w:id="109" w:author="Wigfall, Trevonte" w:date="2021-06-02T09:36:00Z">
                   <w:rPr>
                     <w:rFonts w:asciiTheme="minorHAnsi" w:hAnsiTheme="minorHAnsi"/>
                     <w:smallCaps/>
@@ -5568,69 +5583,6 @@
           </w:tcPr>
           <w:p>
             <w:pPr>
-              <w:rPr>
-                <w:rFonts w:asciiTheme="minorHAnsi" w:hAnsiTheme="minorHAnsi"/>
-                <w:b/>
-                <w:strike/>
-                <w:sz w:val="22"/>
-                <w:szCs w:val="22"/>
-                <w:rPrChange w:id="107" w:author="Wigfall, Trevonte" w:date="2021-06-02T09:36:00Z">
-                  <w:rPr>
-                    <w:rFonts w:asciiTheme="minorHAnsi" w:hAnsiTheme="minorHAnsi"/>
-                    <w:b/>
-                    <w:sz w:val="22"/>
-                    <w:szCs w:val="22"/>
-                  </w:rPr>
-                </w:rPrChange>
-              </w:rPr>
-            </w:pPr>
-            <w:r>
-              <w:rPr>
-                <w:rFonts w:asciiTheme="minorHAnsi" w:hAnsiTheme="minorHAnsi"/>
-                <w:b/>
-                <w:strike/>
-                <w:sz w:val="22"/>
-                <w:szCs w:val="22"/>
-                <w:rPrChange w:id="108" w:author="Wigfall, Trevonte" w:date="2021-06-02T09:36:00Z">
-                  <w:rPr>
-                    <w:rFonts w:asciiTheme="minorHAnsi" w:hAnsiTheme="minorHAnsi"/>
-                    <w:b/>
-                    <w:sz w:val="22"/>
-                    <w:szCs w:val="22"/>
-                  </w:rPr>
-                </w:rPrChange>
-              </w:rPr>
-              <w:t>n/a</w:t>
-            </w:r>
-          </w:p>
-        </w:tc>
-        <w:tc>
-          <w:tcPr>
-            <w:tcW w:w="329" w:type="pct"/>
-            <w:tcBorders>
-              <w:top w:val="single" w:sz="4" w:space="0" w:color="auto"/>
-              <w:bottom w:val="single" w:sz="4" w:space="0" w:color="auto"/>
-            </w:tcBorders>
-          </w:tcPr>
-          <w:p>
-            <w:pPr>
-              <w:rPr>
-                <w:rFonts w:asciiTheme="minorHAnsi" w:hAnsiTheme="minorHAnsi"/>
-                <w:b/>
-                <w:strike/>
-                <w:sz w:val="22"/>
-                <w:szCs w:val="22"/>
-                <w:rPrChange w:id="109" w:author="Wigfall, Trevonte" w:date="2021-06-02T09:36:00Z">
-                  <w:rPr>
-                    <w:rFonts w:asciiTheme="minorHAnsi" w:hAnsiTheme="minorHAnsi"/>
-                    <w:b/>
-                    <w:sz w:val="22"/>
-                    <w:szCs w:val="22"/>
-                  </w:rPr>
-                </w:rPrChange>
-              </w:rPr>
-            </w:pPr>
-            <w:r>
               <w:rPr>
                 <w:rFonts w:asciiTheme="minorHAnsi" w:hAnsiTheme="minorHAnsi"/>
                 <w:b/>
@@ -5646,6 +5598,69 @@
                   </w:rPr>
                 </w:rPrChange>
               </w:rPr>
+            </w:pPr>
+            <w:r>
+              <w:rPr>
+                <w:rFonts w:asciiTheme="minorHAnsi" w:hAnsiTheme="minorHAnsi"/>
+                <w:b/>
+                <w:strike/>
+                <w:sz w:val="22"/>
+                <w:szCs w:val="22"/>
+                <w:rPrChange w:id="111" w:author="Wigfall, Trevonte" w:date="2021-06-02T09:36:00Z">
+                  <w:rPr>
+                    <w:rFonts w:asciiTheme="minorHAnsi" w:hAnsiTheme="minorHAnsi"/>
+                    <w:b/>
+                    <w:sz w:val="22"/>
+                    <w:szCs w:val="22"/>
+                  </w:rPr>
+                </w:rPrChange>
+              </w:rPr>
+              <w:t>n/a</w:t>
+            </w:r>
+          </w:p>
+        </w:tc>
+        <w:tc>
+          <w:tcPr>
+            <w:tcW w:w="329" w:type="pct"/>
+            <w:tcBorders>
+              <w:top w:val="single" w:sz="4" w:space="0" w:color="auto"/>
+              <w:bottom w:val="single" w:sz="4" w:space="0" w:color="auto"/>
+            </w:tcBorders>
+          </w:tcPr>
+          <w:p>
+            <w:pPr>
+              <w:rPr>
+                <w:rFonts w:asciiTheme="minorHAnsi" w:hAnsiTheme="minorHAnsi"/>
+                <w:b/>
+                <w:strike/>
+                <w:sz w:val="22"/>
+                <w:szCs w:val="22"/>
+                <w:rPrChange w:id="112" w:author="Wigfall, Trevonte" w:date="2021-06-02T09:36:00Z">
+                  <w:rPr>
+                    <w:rFonts w:asciiTheme="minorHAnsi" w:hAnsiTheme="minorHAnsi"/>
+                    <w:b/>
+                    <w:sz w:val="22"/>
+                    <w:szCs w:val="22"/>
+                  </w:rPr>
+                </w:rPrChange>
+              </w:rPr>
+            </w:pPr>
+            <w:r>
+              <w:rPr>
+                <w:rFonts w:asciiTheme="minorHAnsi" w:hAnsiTheme="minorHAnsi"/>
+                <w:b/>
+                <w:strike/>
+                <w:sz w:val="22"/>
+                <w:szCs w:val="22"/>
+                <w:rPrChange w:id="113" w:author="Wigfall, Trevonte" w:date="2021-06-02T09:36:00Z">
+                  <w:rPr>
+                    <w:rFonts w:asciiTheme="minorHAnsi" w:hAnsiTheme="minorHAnsi"/>
+                    <w:b/>
+                    <w:sz w:val="22"/>
+                    <w:szCs w:val="22"/>
+                  </w:rPr>
+                </w:rPrChange>
+              </w:rPr>
               <w:t>n/a</w:t>
             </w:r>
           </w:p>
@@ -5668,41 +5683,6 @@
                 <w:color w:val="auto"/>
                 <w:sz w:val="24"/>
                 <w:szCs w:val="24"/>
-                <w:rPrChange w:id="111" w:author="Wigfall, Trevonte" w:date="2021-06-02T09:36:00Z">
-                  <w:rPr>
-                    <w:rStyle w:val="Hyperlink"/>
-                    <w:rFonts w:ascii="Arial" w:hAnsi="Arial" w:cs="Arial"/>
-                    <w:b/>
-                    <w:color w:val="auto"/>
-                    <w:sz w:val="24"/>
-                    <w:szCs w:val="24"/>
-                  </w:rPr>
-                </w:rPrChange>
-              </w:rPr>
-            </w:pPr>
-            <w:r>
-              <w:rPr>
-                <w:strike/>
-                <w:rPrChange w:id="112" w:author="Wigfall, Trevonte" w:date="2021-06-02T09:36:00Z">
-                  <w:rPr>
-                    <w:color w:val="0000FF"/>
-                  </w:rPr>
-                </w:rPrChange>
-              </w:rPr>
-              <w:fldChar w:fldCharType="begin"/>
-            </w:r>
-            <w:r>
-              <w:rPr>
-                <w:strike/>
-                <w:rPrChange w:id="113" w:author="Wigfall, Trevonte" w:date="2021-06-02T09:36:00Z">
-                  <w:rPr/>
-                </w:rPrChange>
-              </w:rPr>
-              <w:instrText xml:space="preserve"> HYPERLINK "file:///\\\\agpcorp\\apps\\Local\\EMT\\COTS\\McKesson\\ClaimsXten\\v6.0\\Docs%20%20(Internal)\\CXT_Installation_Guide-Custom_Release_AUTOMATED.docx" </w:instrText>
-            </w:r>
-            <w:r>
-              <w:rPr>
-                <w:strike/>
                 <w:rPrChange w:id="114" w:author="Wigfall, Trevonte" w:date="2021-06-02T09:36:00Z">
                   <w:rPr>
                     <w:rStyle w:val="Hyperlink"/>
@@ -5714,18 +5694,31 @@
                   </w:rPr>
                 </w:rPrChange>
               </w:rPr>
-              <w:fldChar w:fldCharType="separate"/>
-            </w:r>
-            <w:r>
-              <w:rPr>
-                <w:rStyle w:val="Hyperlink"/>
-                <w:rFonts w:ascii="Arial" w:hAnsi="Arial" w:cs="Arial"/>
-                <w:b/>
-                <w:strike/>
-                <w:color w:val="auto"/>
-                <w:sz w:val="24"/>
-                <w:szCs w:val="24"/>
+            </w:pPr>
+            <w:r>
+              <w:rPr>
+                <w:strike/>
                 <w:rPrChange w:id="115" w:author="Wigfall, Trevonte" w:date="2021-06-02T09:36:00Z">
+                  <w:rPr>
+                    <w:color w:val="0000FF"/>
+                  </w:rPr>
+                </w:rPrChange>
+              </w:rPr>
+              <w:fldChar w:fldCharType="begin"/>
+            </w:r>
+            <w:r>
+              <w:rPr>
+                <w:strike/>
+                <w:rPrChange w:id="116" w:author="Wigfall, Trevonte" w:date="2021-06-02T09:36:00Z">
+                  <w:rPr/>
+                </w:rPrChange>
+              </w:rPr>
+              <w:instrText xml:space="preserve"> HYPERLINK "file:///\\\\agpcorp\\apps\\Local\\EMT\\COTS\\McKesson\\ClaimsXten\\v6.0\\Docs%20%20(Internal)\\CXT_Installation_Guide-Custom_Release_AUTOMATED.docx" </w:instrText>
+            </w:r>
+            <w:r>
+              <w:rPr>
+                <w:strike/>
+                <w:rPrChange w:id="117" w:author="Wigfall, Trevonte" w:date="2021-06-02T09:36:00Z">
                   <w:rPr>
                     <w:rStyle w:val="Hyperlink"/>
                     <w:rFonts w:ascii="Arial" w:hAnsi="Arial" w:cs="Arial"/>
@@ -5736,7 +5729,7 @@
                   </w:rPr>
                 </w:rPrChange>
               </w:rPr>
-              <w:t>Install Custom Release</w:t>
+              <w:fldChar w:fldCharType="separate"/>
             </w:r>
             <w:r>
               <w:rPr>
@@ -5747,7 +5740,7 @@
                 <w:color w:val="auto"/>
                 <w:sz w:val="24"/>
                 <w:szCs w:val="24"/>
-                <w:rPrChange w:id="116" w:author="Wigfall, Trevonte" w:date="2021-06-02T09:36:00Z">
+                <w:rPrChange w:id="118" w:author="Wigfall, Trevonte" w:date="2021-06-02T09:36:00Z">
                   <w:rPr>
                     <w:rStyle w:val="Hyperlink"/>
                     <w:rFonts w:ascii="Arial" w:hAnsi="Arial" w:cs="Arial"/>
@@ -5758,6 +5751,28 @@
                   </w:rPr>
                 </w:rPrChange>
               </w:rPr>
+              <w:t>Install Custom Release</w:t>
+            </w:r>
+            <w:r>
+              <w:rPr>
+                <w:rStyle w:val="Hyperlink"/>
+                <w:rFonts w:ascii="Arial" w:hAnsi="Arial" w:cs="Arial"/>
+                <w:b/>
+                <w:strike/>
+                <w:color w:val="auto"/>
+                <w:sz w:val="24"/>
+                <w:szCs w:val="24"/>
+                <w:rPrChange w:id="119" w:author="Wigfall, Trevonte" w:date="2021-06-02T09:36:00Z">
+                  <w:rPr>
+                    <w:rStyle w:val="Hyperlink"/>
+                    <w:rFonts w:ascii="Arial" w:hAnsi="Arial" w:cs="Arial"/>
+                    <w:b/>
+                    <w:color w:val="auto"/>
+                    <w:sz w:val="24"/>
+                    <w:szCs w:val="24"/>
+                  </w:rPr>
+                </w:rPrChange>
+              </w:rPr>
               <w:fldChar w:fldCharType="end"/>
             </w:r>
           </w:p>
@@ -5765,7 +5780,7 @@
             <w:pPr>
               <w:rPr>
                 <w:strike/>
-                <w:rPrChange w:id="117" w:author="Wigfall, Trevonte" w:date="2021-06-02T09:36:00Z">
+                <w:rPrChange w:id="120" w:author="Wigfall, Trevonte" w:date="2021-06-02T09:36:00Z">
                   <w:rPr/>
                 </w:rPrChange>
               </w:rPr>
@@ -5788,7 +5803,7 @@
                 <w:color w:val="000000"/>
                 <w:sz w:val="22"/>
                 <w:szCs w:val="22"/>
-                <w:rPrChange w:id="118" w:author="Wigfall, Trevonte" w:date="2021-06-02T09:36:00Z">
+                <w:rPrChange w:id="121" w:author="Wigfall, Trevonte" w:date="2021-06-02T09:36:00Z">
                   <w:rPr>
                     <w:rFonts w:ascii="Calibri" w:hAnsi="Calibri" w:cs="Calibri"/>
                     <w:color w:val="000000"/>
@@ -5805,7 +5820,7 @@
                 <w:color w:val="000000"/>
                 <w:sz w:val="22"/>
                 <w:szCs w:val="22"/>
-                <w:rPrChange w:id="119" w:author="Wigfall, Trevonte" w:date="2021-06-02T09:36:00Z">
+                <w:rPrChange w:id="122" w:author="Wigfall, Trevonte" w:date="2021-06-02T09:36:00Z">
                   <w:rPr>
                     <w:rFonts w:ascii="Calibri" w:hAnsi="Calibri" w:cs="Calibri"/>
                     <w:color w:val="000000"/>
@@ -5825,7 +5840,7 @@
                 <w:color w:val="000000"/>
                 <w:sz w:val="22"/>
                 <w:szCs w:val="22"/>
-                <w:rPrChange w:id="120" w:author="Wigfall, Trevonte" w:date="2021-06-02T09:36:00Z">
+                <w:rPrChange w:id="123" w:author="Wigfall, Trevonte" w:date="2021-06-02T09:36:00Z">
                   <w:rPr>
                     <w:rFonts w:ascii="Calibri" w:hAnsi="Calibri" w:cs="Calibri"/>
                     <w:color w:val="000000"/>
@@ -5853,7 +5868,7 @@
                 <w:strike/>
                 <w:sz w:val="22"/>
                 <w:szCs w:val="22"/>
-                <w:rPrChange w:id="121" w:author="Wigfall, Trevonte" w:date="2021-06-02T09:36:00Z">
+                <w:rPrChange w:id="124" w:author="Wigfall, Trevonte" w:date="2021-06-02T09:36:00Z">
                   <w:rPr>
                     <w:rFonts w:asciiTheme="minorHAnsi" w:hAnsiTheme="minorHAnsi"/>
                     <w:b/>
@@ -5863,7 +5878,7 @@
                 </w:rPrChange>
               </w:rPr>
             </w:pPr>
-            <w:del w:id="122" w:author="Wigfall, Trevonte" w:date="2021-05-27T10:51:00Z">
+            <w:del w:id="125" w:author="Wigfall, Trevonte" w:date="2021-05-27T10:51:00Z">
               <w:r>
                 <w:rPr>
                   <w:rFonts w:asciiTheme="minorHAnsi" w:hAnsiTheme="minorHAnsi"/>
@@ -5871,7 +5886,7 @@
                   <w:strike/>
                   <w:sz w:val="22"/>
                   <w:szCs w:val="22"/>
-                  <w:rPrChange w:id="123" w:author="Wigfall, Trevonte" w:date="2021-06-02T09:36:00Z">
+                  <w:rPrChange w:id="126" w:author="Wigfall, Trevonte" w:date="2021-06-02T09:36:00Z">
                     <w:rPr>
                       <w:rFonts w:asciiTheme="minorHAnsi" w:hAnsiTheme="minorHAnsi"/>
                       <w:b/>
@@ -5883,7 +5898,7 @@
                 <w:delText>4/28/21</w:delText>
               </w:r>
             </w:del>
-            <w:ins w:id="124" w:author="Wigfall, Trevonte" w:date="2021-07-07T11:13:00Z">
+            <w:ins w:id="127" w:author="Wigfall, Trevonte" w:date="2021-07-07T11:13:00Z">
               <w:r>
                 <w:rPr>
                   <w:rFonts w:asciiTheme="minorHAnsi" w:hAnsiTheme="minorHAnsi"/>
@@ -6150,7 +6165,7 @@
                 <w:szCs w:val="22"/>
               </w:rPr>
             </w:pPr>
-            <w:del w:id="125" w:author="Wigfall, Trevonte" w:date="2021-05-27T10:51:00Z">
+            <w:del w:id="128" w:author="Wigfall, Trevonte" w:date="2021-05-27T10:51:00Z">
               <w:r>
                 <w:rPr>
                   <w:rFonts w:asciiTheme="minorHAnsi" w:hAnsiTheme="minorHAnsi"/>
@@ -6161,7 +6176,7 @@
                 <w:delText>4/28/21</w:delText>
               </w:r>
             </w:del>
-            <w:ins w:id="126" w:author="Wigfall, Trevonte" w:date="2021-07-07T11:13:00Z">
+            <w:ins w:id="129" w:author="Wigfall, Trevonte" w:date="2021-07-07T11:13:00Z">
               <w:r>
                 <w:rPr>
                   <w:rFonts w:asciiTheme="minorHAnsi" w:hAnsiTheme="minorHAnsi"/>
@@ -6461,7 +6476,7 @@
                 <w:szCs w:val="22"/>
               </w:rPr>
             </w:pPr>
-            <w:del w:id="127" w:author="Wigfall, Trevonte" w:date="2021-05-27T10:51:00Z">
+            <w:del w:id="130" w:author="Wigfall, Trevonte" w:date="2021-05-27T10:51:00Z">
               <w:r>
                 <w:rPr>
                   <w:rFonts w:asciiTheme="minorHAnsi" w:hAnsiTheme="minorHAnsi"/>
@@ -6472,7 +6487,7 @@
                 <w:delText>4/28/21</w:delText>
               </w:r>
             </w:del>
-            <w:ins w:id="128" w:author="Wigfall, Trevonte" w:date="2021-07-07T11:13:00Z">
+            <w:ins w:id="131" w:author="Wigfall, Trevonte" w:date="2021-07-07T11:13:00Z">
               <w:r>
                 <w:rPr>
                   <w:rFonts w:asciiTheme="minorHAnsi" w:hAnsiTheme="minorHAnsi"/>
@@ -6829,7 +6844,7 @@
                 <w:szCs w:val="22"/>
               </w:rPr>
             </w:pPr>
-            <w:del w:id="129" w:author="Wigfall, Trevonte" w:date="2021-05-27T10:51:00Z">
+            <w:del w:id="132" w:author="Wigfall, Trevonte" w:date="2021-05-27T10:51:00Z">
               <w:r>
                 <w:rPr>
                   <w:rFonts w:asciiTheme="minorHAnsi" w:hAnsiTheme="minorHAnsi"/>
@@ -6840,7 +6855,7 @@
                 <w:delText>4/28/21</w:delText>
               </w:r>
             </w:del>
-            <w:ins w:id="130" w:author="Wigfall, Trevonte" w:date="2021-07-07T11:13:00Z">
+            <w:ins w:id="133" w:author="Wigfall, Trevonte" w:date="2021-07-07T11:13:00Z">
               <w:r>
                 <w:rPr>
                   <w:rFonts w:asciiTheme="minorHAnsi" w:hAnsiTheme="minorHAnsi"/>
@@ -6880,7 +6895,7 @@
                 <w:strike/>
                 <w:sz w:val="22"/>
                 <w:szCs w:val="22"/>
-                <w:rPrChange w:id="131" w:author="Wigfall, Trevonte" w:date="2021-06-02T09:39:00Z">
+                <w:rPrChange w:id="134" w:author="Wigfall, Trevonte" w:date="2021-06-02T09:39:00Z">
                   <w:rPr>
                     <w:rFonts w:asciiTheme="minorHAnsi" w:hAnsiTheme="minorHAnsi"/>
                     <w:b/>
@@ -6909,7 +6924,7 @@
                 <w:strike/>
                 <w:sz w:val="22"/>
                 <w:szCs w:val="22"/>
-                <w:rPrChange w:id="132" w:author="Wigfall, Trevonte" w:date="2021-06-02T09:39:00Z">
+                <w:rPrChange w:id="135" w:author="Wigfall, Trevonte" w:date="2021-06-02T09:39:00Z">
                   <w:rPr>
                     <w:rFonts w:asciiTheme="minorHAnsi" w:hAnsiTheme="minorHAnsi"/>
                     <w:b/>
@@ -6932,76 +6947,6 @@
           </w:tcPr>
           <w:p>
             <w:pPr>
-              <w:rPr>
-                <w:rFonts w:asciiTheme="minorHAnsi" w:hAnsiTheme="minorHAnsi"/>
-                <w:b/>
-                <w:smallCaps/>
-                <w:strike/>
-                <w:sz w:val="22"/>
-                <w:szCs w:val="22"/>
-                <w:rPrChange w:id="133" w:author="Wigfall, Trevonte" w:date="2021-06-02T09:39:00Z">
-                  <w:rPr>
-                    <w:rFonts w:asciiTheme="minorHAnsi" w:hAnsiTheme="minorHAnsi"/>
-                    <w:b/>
-                    <w:smallCaps/>
-                    <w:sz w:val="22"/>
-                    <w:szCs w:val="22"/>
-                  </w:rPr>
-                </w:rPrChange>
-              </w:rPr>
-            </w:pPr>
-            <w:r>
-              <w:rPr>
-                <w:rFonts w:asciiTheme="minorHAnsi" w:hAnsiTheme="minorHAnsi"/>
-                <w:b/>
-                <w:smallCaps/>
-                <w:strike/>
-                <w:sz w:val="22"/>
-                <w:szCs w:val="22"/>
-                <w:rPrChange w:id="134" w:author="Wigfall, Trevonte" w:date="2021-06-02T09:39:00Z">
-                  <w:rPr>
-                    <w:rFonts w:asciiTheme="minorHAnsi" w:hAnsiTheme="minorHAnsi"/>
-                    <w:b/>
-                    <w:smallCaps/>
-                    <w:sz w:val="22"/>
-                    <w:szCs w:val="22"/>
-                  </w:rPr>
-                </w:rPrChange>
-              </w:rPr>
-              <w:t>Env Mgmt</w:t>
-            </w:r>
-          </w:p>
-        </w:tc>
-        <w:tc>
-          <w:tcPr>
-            <w:tcW w:w="851" w:type="pct"/>
-            <w:tcBorders>
-              <w:top w:val="single" w:sz="4" w:space="0" w:color="auto"/>
-              <w:bottom w:val="single" w:sz="4" w:space="0" w:color="auto"/>
-            </w:tcBorders>
-            <w:shd w:val="clear" w:color="auto" w:fill="auto"/>
-          </w:tcPr>
-          <w:p>
-            <w:pPr>
-              <w:rPr>
-                <w:rFonts w:ascii="Calibri" w:hAnsi="Calibri" w:cs="Calibri"/>
-                <w:b/>
-                <w:strike/>
-                <w:color w:val="000000"/>
-                <w:sz w:val="22"/>
-                <w:szCs w:val="22"/>
-                <w:rPrChange w:id="135" w:author="Wigfall, Trevonte" w:date="2021-06-02T09:39:00Z">
-                  <w:rPr>
-                    <w:rFonts w:ascii="Calibri" w:hAnsi="Calibri" w:cs="Calibri"/>
-                    <w:b/>
-                    <w:color w:val="000000"/>
-                    <w:sz w:val="22"/>
-                    <w:szCs w:val="22"/>
-                  </w:rPr>
-                </w:rPrChange>
-              </w:rPr>
-            </w:pPr>
-            <w:r>
               <w:rPr>
                 <w:rFonts w:asciiTheme="minorHAnsi" w:hAnsiTheme="minorHAnsi"/>
                 <w:b/>
@@ -7019,11 +6964,11 @@
                   </w:rPr>
                 </w:rPrChange>
               </w:rPr>
-              <w:t xml:space="preserve">All servers:  </w:t>
-            </w:r>
-            <w:r>
-              <w:rPr>
-                <w:rFonts w:asciiTheme="minorHAnsi" w:hAnsiTheme="minorHAnsi"/>
+            </w:pPr>
+            <w:r>
+              <w:rPr>
+                <w:rFonts w:asciiTheme="minorHAnsi" w:hAnsiTheme="minorHAnsi"/>
+                <w:b/>
                 <w:smallCaps/>
                 <w:strike/>
                 <w:sz w:val="22"/>
@@ -7031,15 +6976,28 @@
                 <w:rPrChange w:id="137" w:author="Wigfall, Trevonte" w:date="2021-06-02T09:39:00Z">
                   <w:rPr>
                     <w:rFonts w:asciiTheme="minorHAnsi" w:hAnsiTheme="minorHAnsi"/>
+                    <w:b/>
                     <w:smallCaps/>
                     <w:sz w:val="22"/>
                     <w:szCs w:val="22"/>
                   </w:rPr>
                 </w:rPrChange>
               </w:rPr>
-              <w:t xml:space="preserve">  </w:t>
-            </w:r>
-            <w:r>
+              <w:t>Env Mgmt</w:t>
+            </w:r>
+          </w:p>
+        </w:tc>
+        <w:tc>
+          <w:tcPr>
+            <w:tcW w:w="851" w:type="pct"/>
+            <w:tcBorders>
+              <w:top w:val="single" w:sz="4" w:space="0" w:color="auto"/>
+              <w:bottom w:val="single" w:sz="4" w:space="0" w:color="auto"/>
+            </w:tcBorders>
+            <w:shd w:val="clear" w:color="auto" w:fill="auto"/>
+          </w:tcPr>
+          <w:p>
+            <w:pPr>
               <w:rPr>
                 <w:rFonts w:ascii="Calibri" w:hAnsi="Calibri" w:cs="Calibri"/>
                 <w:b/>
@@ -7057,11 +7015,8 @@
                   </w:rPr>
                 </w:rPrChange>
               </w:rPr>
-              <w:t>Except Reporting</w:t>
-            </w:r>
-          </w:p>
-          <w:p>
-            <w:pPr>
+            </w:pPr>
+            <w:r>
               <w:rPr>
                 <w:rFonts w:asciiTheme="minorHAnsi" w:hAnsiTheme="minorHAnsi"/>
                 <w:b/>
@@ -7079,69 +7034,53 @@
                   </w:rPr>
                 </w:rPrChange>
               </w:rPr>
-            </w:pPr>
-          </w:p>
-        </w:tc>
-        <w:tc>
-          <w:tcPr>
-            <w:tcW w:w="263" w:type="pct"/>
-            <w:tcBorders>
-              <w:top w:val="single" w:sz="4" w:space="0" w:color="auto"/>
-              <w:bottom w:val="single" w:sz="4" w:space="0" w:color="auto"/>
-            </w:tcBorders>
-            <w:shd w:val="clear" w:color="auto" w:fill="auto"/>
-          </w:tcPr>
-          <w:p>
-            <w:pPr>
-              <w:rPr>
-                <w:rFonts w:asciiTheme="minorHAnsi" w:hAnsiTheme="minorHAnsi"/>
-                <w:b/>
+              <w:t xml:space="preserve">All servers:  </w:t>
+            </w:r>
+            <w:r>
+              <w:rPr>
+                <w:rFonts w:asciiTheme="minorHAnsi" w:hAnsiTheme="minorHAnsi"/>
+                <w:smallCaps/>
                 <w:strike/>
                 <w:sz w:val="22"/>
                 <w:szCs w:val="22"/>
                 <w:rPrChange w:id="140" w:author="Wigfall, Trevonte" w:date="2021-06-02T09:39:00Z">
                   <w:rPr>
                     <w:rFonts w:asciiTheme="minorHAnsi" w:hAnsiTheme="minorHAnsi"/>
-                    <w:b/>
+                    <w:smallCaps/>
                     <w:sz w:val="22"/>
                     <w:szCs w:val="22"/>
                   </w:rPr>
                 </w:rPrChange>
               </w:rPr>
-            </w:pPr>
-            <w:r>
-              <w:rPr>
-                <w:rFonts w:asciiTheme="minorHAnsi" w:hAnsiTheme="minorHAnsi"/>
-                <w:b/>
-                <w:strike/>
+              <w:t xml:space="preserve">  </w:t>
+            </w:r>
+            <w:r>
+              <w:rPr>
+                <w:rFonts w:ascii="Calibri" w:hAnsi="Calibri" w:cs="Calibri"/>
+                <w:b/>
+                <w:strike/>
+                <w:color w:val="000000"/>
                 <w:sz w:val="22"/>
                 <w:szCs w:val="22"/>
                 <w:rPrChange w:id="141" w:author="Wigfall, Trevonte" w:date="2021-06-02T09:39:00Z">
                   <w:rPr>
-                    <w:rFonts w:asciiTheme="minorHAnsi" w:hAnsiTheme="minorHAnsi"/>
+                    <w:rFonts w:ascii="Calibri" w:hAnsi="Calibri" w:cs="Calibri"/>
                     <w:b/>
+                    <w:color w:val="000000"/>
                     <w:sz w:val="22"/>
                     <w:szCs w:val="22"/>
                   </w:rPr>
                 </w:rPrChange>
               </w:rPr>
-              <w:t>n/a</w:t>
-            </w:r>
-          </w:p>
-        </w:tc>
-        <w:tc>
-          <w:tcPr>
-            <w:tcW w:w="329" w:type="pct"/>
-            <w:tcBorders>
-              <w:top w:val="single" w:sz="4" w:space="0" w:color="auto"/>
-              <w:bottom w:val="single" w:sz="4" w:space="0" w:color="auto"/>
-            </w:tcBorders>
-          </w:tcPr>
-          <w:p>
-            <w:pPr>
-              <w:rPr>
-                <w:rFonts w:asciiTheme="minorHAnsi" w:hAnsiTheme="minorHAnsi"/>
-                <w:b/>
+              <w:t>Except Reporting</w:t>
+            </w:r>
+          </w:p>
+          <w:p>
+            <w:pPr>
+              <w:rPr>
+                <w:rFonts w:asciiTheme="minorHAnsi" w:hAnsiTheme="minorHAnsi"/>
+                <w:b/>
+                <w:smallCaps/>
                 <w:strike/>
                 <w:sz w:val="22"/>
                 <w:szCs w:val="22"/>
@@ -7149,13 +7088,26 @@
                   <w:rPr>
                     <w:rFonts w:asciiTheme="minorHAnsi" w:hAnsiTheme="minorHAnsi"/>
                     <w:b/>
+                    <w:smallCaps/>
                     <w:sz w:val="22"/>
                     <w:szCs w:val="22"/>
                   </w:rPr>
                 </w:rPrChange>
               </w:rPr>
             </w:pPr>
-            <w:r>
+          </w:p>
+        </w:tc>
+        <w:tc>
+          <w:tcPr>
+            <w:tcW w:w="263" w:type="pct"/>
+            <w:tcBorders>
+              <w:top w:val="single" w:sz="4" w:space="0" w:color="auto"/>
+              <w:bottom w:val="single" w:sz="4" w:space="0" w:color="auto"/>
+            </w:tcBorders>
+            <w:shd w:val="clear" w:color="auto" w:fill="auto"/>
+          </w:tcPr>
+          <w:p>
+            <w:pPr>
               <w:rPr>
                 <w:rFonts w:asciiTheme="minorHAnsi" w:hAnsiTheme="minorHAnsi"/>
                 <w:b/>
@@ -7171,6 +7123,69 @@
                   </w:rPr>
                 </w:rPrChange>
               </w:rPr>
+            </w:pPr>
+            <w:r>
+              <w:rPr>
+                <w:rFonts w:asciiTheme="minorHAnsi" w:hAnsiTheme="minorHAnsi"/>
+                <w:b/>
+                <w:strike/>
+                <w:sz w:val="22"/>
+                <w:szCs w:val="22"/>
+                <w:rPrChange w:id="144" w:author="Wigfall, Trevonte" w:date="2021-06-02T09:39:00Z">
+                  <w:rPr>
+                    <w:rFonts w:asciiTheme="minorHAnsi" w:hAnsiTheme="minorHAnsi"/>
+                    <w:b/>
+                    <w:sz w:val="22"/>
+                    <w:szCs w:val="22"/>
+                  </w:rPr>
+                </w:rPrChange>
+              </w:rPr>
+              <w:t>n/a</w:t>
+            </w:r>
+          </w:p>
+        </w:tc>
+        <w:tc>
+          <w:tcPr>
+            <w:tcW w:w="329" w:type="pct"/>
+            <w:tcBorders>
+              <w:top w:val="single" w:sz="4" w:space="0" w:color="auto"/>
+              <w:bottom w:val="single" w:sz="4" w:space="0" w:color="auto"/>
+            </w:tcBorders>
+          </w:tcPr>
+          <w:p>
+            <w:pPr>
+              <w:rPr>
+                <w:rFonts w:asciiTheme="minorHAnsi" w:hAnsiTheme="minorHAnsi"/>
+                <w:b/>
+                <w:strike/>
+                <w:sz w:val="22"/>
+                <w:szCs w:val="22"/>
+                <w:rPrChange w:id="145" w:author="Wigfall, Trevonte" w:date="2021-06-02T09:39:00Z">
+                  <w:rPr>
+                    <w:rFonts w:asciiTheme="minorHAnsi" w:hAnsiTheme="minorHAnsi"/>
+                    <w:b/>
+                    <w:sz w:val="22"/>
+                    <w:szCs w:val="22"/>
+                  </w:rPr>
+                </w:rPrChange>
+              </w:rPr>
+            </w:pPr>
+            <w:r>
+              <w:rPr>
+                <w:rFonts w:asciiTheme="minorHAnsi" w:hAnsiTheme="minorHAnsi"/>
+                <w:b/>
+                <w:strike/>
+                <w:sz w:val="22"/>
+                <w:szCs w:val="22"/>
+                <w:rPrChange w:id="146" w:author="Wigfall, Trevonte" w:date="2021-06-02T09:39:00Z">
+                  <w:rPr>
+                    <w:rFonts w:asciiTheme="minorHAnsi" w:hAnsiTheme="minorHAnsi"/>
+                    <w:b/>
+                    <w:sz w:val="22"/>
+                    <w:szCs w:val="22"/>
+                  </w:rPr>
+                </w:rPrChange>
+              </w:rPr>
               <w:t>n/a</w:t>
             </w:r>
           </w:p>
@@ -7193,41 +7208,6 @@
                 <w:color w:val="auto"/>
                 <w:sz w:val="24"/>
                 <w:szCs w:val="24"/>
-                <w:rPrChange w:id="144" w:author="Wigfall, Trevonte" w:date="2021-06-02T09:39:00Z">
-                  <w:rPr>
-                    <w:rStyle w:val="Hyperlink"/>
-                    <w:rFonts w:ascii="Arial" w:hAnsi="Arial" w:cs="Arial"/>
-                    <w:b/>
-                    <w:color w:val="auto"/>
-                    <w:sz w:val="24"/>
-                    <w:szCs w:val="24"/>
-                  </w:rPr>
-                </w:rPrChange>
-              </w:rPr>
-            </w:pPr>
-            <w:r>
-              <w:rPr>
-                <w:strike/>
-                <w:rPrChange w:id="145" w:author="Wigfall, Trevonte" w:date="2021-06-02T09:39:00Z">
-                  <w:rPr>
-                    <w:color w:val="0000FF"/>
-                  </w:rPr>
-                </w:rPrChange>
-              </w:rPr>
-              <w:fldChar w:fldCharType="begin"/>
-            </w:r>
-            <w:r>
-              <w:rPr>
-                <w:strike/>
-                <w:rPrChange w:id="146" w:author="Wigfall, Trevonte" w:date="2021-06-02T09:39:00Z">
-                  <w:rPr/>
-                </w:rPrChange>
-              </w:rPr>
-              <w:instrText xml:space="preserve"> HYPERLINK "file:///\\\\agpcorp\\apps\\Local\\EMT\\COTS\\McKesson\\ClaimsXten\\v6.0\\Docs%20%20(Internal)\\CXT_Installation_Guide-Backup_and_Replace_Config_Files_AUTOMATED.docx" </w:instrText>
-            </w:r>
-            <w:r>
-              <w:rPr>
-                <w:strike/>
                 <w:rPrChange w:id="147" w:author="Wigfall, Trevonte" w:date="2021-06-02T09:39:00Z">
                   <w:rPr>
                     <w:rStyle w:val="Hyperlink"/>
@@ -7239,18 +7219,31 @@
                   </w:rPr>
                 </w:rPrChange>
               </w:rPr>
-              <w:fldChar w:fldCharType="separate"/>
-            </w:r>
-            <w:r>
-              <w:rPr>
-                <w:rStyle w:val="Hyperlink"/>
-                <w:rFonts w:ascii="Arial" w:hAnsi="Arial" w:cs="Arial"/>
-                <w:b/>
-                <w:strike/>
-                <w:color w:val="auto"/>
-                <w:sz w:val="24"/>
-                <w:szCs w:val="24"/>
+            </w:pPr>
+            <w:r>
+              <w:rPr>
+                <w:strike/>
                 <w:rPrChange w:id="148" w:author="Wigfall, Trevonte" w:date="2021-06-02T09:39:00Z">
+                  <w:rPr>
+                    <w:color w:val="0000FF"/>
+                  </w:rPr>
+                </w:rPrChange>
+              </w:rPr>
+              <w:fldChar w:fldCharType="begin"/>
+            </w:r>
+            <w:r>
+              <w:rPr>
+                <w:strike/>
+                <w:rPrChange w:id="149" w:author="Wigfall, Trevonte" w:date="2021-06-02T09:39:00Z">
+                  <w:rPr/>
+                </w:rPrChange>
+              </w:rPr>
+              <w:instrText xml:space="preserve"> HYPERLINK "file:///\\\\agpcorp\\apps\\Local\\EMT\\COTS\\McKesson\\ClaimsXten\\v6.0\\Docs%20%20(Internal)\\CXT_Installation_Guide-Backup_and_Replace_Config_Files_AUTOMATED.docx" </w:instrText>
+            </w:r>
+            <w:r>
+              <w:rPr>
+                <w:strike/>
+                <w:rPrChange w:id="150" w:author="Wigfall, Trevonte" w:date="2021-06-02T09:39:00Z">
                   <w:rPr>
                     <w:rStyle w:val="Hyperlink"/>
                     <w:rFonts w:ascii="Arial" w:hAnsi="Arial" w:cs="Arial"/>
@@ -7261,7 +7254,7 @@
                   </w:rPr>
                 </w:rPrChange>
               </w:rPr>
-              <w:t>Replace Config Files</w:t>
+              <w:fldChar w:fldCharType="separate"/>
             </w:r>
             <w:r>
               <w:rPr>
@@ -7272,7 +7265,7 @@
                 <w:color w:val="auto"/>
                 <w:sz w:val="24"/>
                 <w:szCs w:val="24"/>
-                <w:rPrChange w:id="149" w:author="Wigfall, Trevonte" w:date="2021-06-02T09:39:00Z">
+                <w:rPrChange w:id="151" w:author="Wigfall, Trevonte" w:date="2021-06-02T09:39:00Z">
                   <w:rPr>
                     <w:rStyle w:val="Hyperlink"/>
                     <w:rFonts w:ascii="Arial" w:hAnsi="Arial" w:cs="Arial"/>
@@ -7283,6 +7276,28 @@
                   </w:rPr>
                 </w:rPrChange>
               </w:rPr>
+              <w:t>Replace Config Files</w:t>
+            </w:r>
+            <w:r>
+              <w:rPr>
+                <w:rStyle w:val="Hyperlink"/>
+                <w:rFonts w:ascii="Arial" w:hAnsi="Arial" w:cs="Arial"/>
+                <w:b/>
+                <w:strike/>
+                <w:color w:val="auto"/>
+                <w:sz w:val="24"/>
+                <w:szCs w:val="24"/>
+                <w:rPrChange w:id="152" w:author="Wigfall, Trevonte" w:date="2021-06-02T09:39:00Z">
+                  <w:rPr>
+                    <w:rStyle w:val="Hyperlink"/>
+                    <w:rFonts w:ascii="Arial" w:hAnsi="Arial" w:cs="Arial"/>
+                    <w:b/>
+                    <w:color w:val="auto"/>
+                    <w:sz w:val="24"/>
+                    <w:szCs w:val="24"/>
+                  </w:rPr>
+                </w:rPrChange>
+              </w:rPr>
               <w:fldChar w:fldCharType="end"/>
             </w:r>
           </w:p>
@@ -7291,7 +7306,7 @@
               <w:spacing w:after="200" w:line="276" w:lineRule="auto"/>
               <w:rPr>
                 <w:strike/>
-                <w:rPrChange w:id="150" w:author="Wigfall, Trevonte" w:date="2021-06-02T09:39:00Z">
+                <w:rPrChange w:id="153" w:author="Wigfall, Trevonte" w:date="2021-06-02T09:39:00Z">
                   <w:rPr/>
                 </w:rPrChange>
               </w:rPr>
@@ -7315,7 +7330,7 @@
                 <w:color w:val="000000"/>
                 <w:sz w:val="22"/>
                 <w:szCs w:val="22"/>
-                <w:rPrChange w:id="151" w:author="Wigfall, Trevonte" w:date="2021-06-02T09:39:00Z">
+                <w:rPrChange w:id="154" w:author="Wigfall, Trevonte" w:date="2021-06-02T09:39:00Z">
                   <w:rPr>
                     <w:rFonts w:ascii="Calibri" w:hAnsi="Calibri" w:cs="Calibri"/>
                     <w:color w:val="000000"/>
@@ -7332,7 +7347,7 @@
                 <w:color w:val="000000"/>
                 <w:sz w:val="22"/>
                 <w:szCs w:val="22"/>
-                <w:rPrChange w:id="152" w:author="Wigfall, Trevonte" w:date="2021-06-02T09:39:00Z">
+                <w:rPrChange w:id="155" w:author="Wigfall, Trevonte" w:date="2021-06-02T09:39:00Z">
                   <w:rPr>
                     <w:rFonts w:ascii="Calibri" w:hAnsi="Calibri" w:cs="Calibri"/>
                     <w:color w:val="000000"/>
@@ -7352,7 +7367,7 @@
                 <w:strike/>
                 <w:sz w:val="22"/>
                 <w:szCs w:val="22"/>
-                <w:rPrChange w:id="153" w:author="Wigfall, Trevonte" w:date="2021-06-02T09:39:00Z">
+                <w:rPrChange w:id="156" w:author="Wigfall, Trevonte" w:date="2021-06-02T09:39:00Z">
                   <w:rPr>
                     <w:rFonts w:asciiTheme="minorHAnsi" w:hAnsiTheme="minorHAnsi"/>
                     <w:smallCaps/>
@@ -7380,7 +7395,7 @@
                 <w:strike/>
                 <w:sz w:val="22"/>
                 <w:szCs w:val="22"/>
-                <w:rPrChange w:id="154" w:author="Wigfall, Trevonte" w:date="2021-06-02T09:39:00Z">
+                <w:rPrChange w:id="157" w:author="Wigfall, Trevonte" w:date="2021-06-02T09:39:00Z">
                   <w:rPr>
                     <w:rFonts w:asciiTheme="minorHAnsi" w:hAnsiTheme="minorHAnsi"/>
                     <w:b/>
@@ -7390,7 +7405,7 @@
                 </w:rPrChange>
               </w:rPr>
             </w:pPr>
-            <w:del w:id="155" w:author="Wigfall, Trevonte" w:date="2021-05-27T10:51:00Z">
+            <w:del w:id="158" w:author="Wigfall, Trevonte" w:date="2021-05-27T10:51:00Z">
               <w:r>
                 <w:rPr>
                   <w:rFonts w:asciiTheme="minorHAnsi" w:hAnsiTheme="minorHAnsi"/>
@@ -7398,7 +7413,7 @@
                   <w:strike/>
                   <w:sz w:val="22"/>
                   <w:szCs w:val="22"/>
-                  <w:rPrChange w:id="156" w:author="Wigfall, Trevonte" w:date="2021-06-02T09:39:00Z">
+                  <w:rPrChange w:id="159" w:author="Wigfall, Trevonte" w:date="2021-06-02T09:39:00Z">
                     <w:rPr>
                       <w:rFonts w:asciiTheme="minorHAnsi" w:hAnsiTheme="minorHAnsi"/>
                       <w:b/>
@@ -7410,7 +7425,7 @@
                 <w:delText>4/28/21</w:delText>
               </w:r>
             </w:del>
-            <w:ins w:id="157" w:author="Wigfall, Trevonte" w:date="2021-07-07T11:13:00Z">
+            <w:ins w:id="160" w:author="Wigfall, Trevonte" w:date="2021-07-07T11:13:00Z">
               <w:r>
                 <w:rPr>
                   <w:rFonts w:asciiTheme="minorHAnsi" w:hAnsiTheme="minorHAnsi"/>
@@ -7451,7 +7466,7 @@
                 <w:strike/>
                 <w:sz w:val="22"/>
                 <w:szCs w:val="22"/>
-                <w:rPrChange w:id="158" w:author="Wigfall, Trevonte" w:date="2021-06-02T09:39:00Z">
+                <w:rPrChange w:id="161" w:author="Wigfall, Trevonte" w:date="2021-06-02T09:39:00Z">
                   <w:rPr>
                     <w:rFonts w:asciiTheme="minorHAnsi" w:hAnsiTheme="minorHAnsi"/>
                     <w:b/>
@@ -7470,87 +7485,6 @@
               <w:top w:val="single" w:sz="4" w:space="0" w:color="auto"/>
               <w:bottom w:val="single" w:sz="4" w:space="0" w:color="auto"/>
             </w:tcBorders>
-          </w:tcPr>
-          <w:p>
-            <w:pPr>
-              <w:rPr>
-                <w:rFonts w:asciiTheme="minorHAnsi" w:hAnsiTheme="minorHAnsi"/>
-                <w:b/>
-                <w:smallCaps/>
-                <w:strike/>
-                <w:sz w:val="22"/>
-                <w:szCs w:val="22"/>
-                <w:rPrChange w:id="159" w:author="Wigfall, Trevonte" w:date="2021-06-02T09:39:00Z">
-                  <w:rPr>
-                    <w:rFonts w:asciiTheme="minorHAnsi" w:hAnsiTheme="minorHAnsi"/>
-                    <w:b/>
-                    <w:smallCaps/>
-                    <w:sz w:val="22"/>
-                    <w:szCs w:val="22"/>
-                  </w:rPr>
-                </w:rPrChange>
-              </w:rPr>
-            </w:pPr>
-          </w:p>
-        </w:tc>
-        <w:tc>
-          <w:tcPr>
-            <w:tcW w:w="299" w:type="pct"/>
-            <w:tcBorders>
-              <w:top w:val="single" w:sz="4" w:space="0" w:color="auto"/>
-              <w:bottom w:val="single" w:sz="4" w:space="0" w:color="auto"/>
-            </w:tcBorders>
-          </w:tcPr>
-          <w:p>
-            <w:pPr>
-              <w:rPr>
-                <w:rFonts w:asciiTheme="minorHAnsi" w:hAnsiTheme="minorHAnsi"/>
-                <w:b/>
-                <w:smallCaps/>
-                <w:strike/>
-                <w:sz w:val="22"/>
-                <w:szCs w:val="22"/>
-                <w:rPrChange w:id="160" w:author="Wigfall, Trevonte" w:date="2021-06-02T09:39:00Z">
-                  <w:rPr>
-                    <w:rFonts w:asciiTheme="minorHAnsi" w:hAnsiTheme="minorHAnsi"/>
-                    <w:b/>
-                    <w:smallCaps/>
-                    <w:sz w:val="22"/>
-                    <w:szCs w:val="22"/>
-                  </w:rPr>
-                </w:rPrChange>
-              </w:rPr>
-            </w:pPr>
-            <w:r>
-              <w:rPr>
-                <w:rFonts w:asciiTheme="minorHAnsi" w:hAnsiTheme="minorHAnsi"/>
-                <w:b/>
-                <w:smallCaps/>
-                <w:strike/>
-                <w:sz w:val="22"/>
-                <w:szCs w:val="22"/>
-                <w:rPrChange w:id="161" w:author="Wigfall, Trevonte" w:date="2021-06-02T09:39:00Z">
-                  <w:rPr>
-                    <w:rFonts w:asciiTheme="minorHAnsi" w:hAnsiTheme="minorHAnsi"/>
-                    <w:b/>
-                    <w:smallCaps/>
-                    <w:sz w:val="22"/>
-                    <w:szCs w:val="22"/>
-                  </w:rPr>
-                </w:rPrChange>
-              </w:rPr>
-              <w:t>Env Mgmt</w:t>
-            </w:r>
-          </w:p>
-        </w:tc>
-        <w:tc>
-          <w:tcPr>
-            <w:tcW w:w="851" w:type="pct"/>
-            <w:tcBorders>
-              <w:top w:val="single" w:sz="4" w:space="0" w:color="auto"/>
-              <w:bottom w:val="single" w:sz="4" w:space="0" w:color="auto"/>
-            </w:tcBorders>
-            <w:shd w:val="clear" w:color="auto" w:fill="auto"/>
           </w:tcPr>
           <w:p>
             <w:pPr>
@@ -7572,7 +7506,18 @@
                 </w:rPrChange>
               </w:rPr>
             </w:pPr>
-            <w:r>
+          </w:p>
+        </w:tc>
+        <w:tc>
+          <w:tcPr>
+            <w:tcW w:w="299" w:type="pct"/>
+            <w:tcBorders>
+              <w:top w:val="single" w:sz="4" w:space="0" w:color="auto"/>
+              <w:bottom w:val="single" w:sz="4" w:space="0" w:color="auto"/>
+            </w:tcBorders>
+          </w:tcPr>
+          <w:p>
+            <w:pPr>
               <w:rPr>
                 <w:rFonts w:asciiTheme="minorHAnsi" w:hAnsiTheme="minorHAnsi"/>
                 <w:b/>
@@ -7590,6 +7535,76 @@
                   </w:rPr>
                 </w:rPrChange>
               </w:rPr>
+            </w:pPr>
+            <w:r>
+              <w:rPr>
+                <w:rFonts w:asciiTheme="minorHAnsi" w:hAnsiTheme="minorHAnsi"/>
+                <w:b/>
+                <w:smallCaps/>
+                <w:strike/>
+                <w:sz w:val="22"/>
+                <w:szCs w:val="22"/>
+                <w:rPrChange w:id="164" w:author="Wigfall, Trevonte" w:date="2021-06-02T09:39:00Z">
+                  <w:rPr>
+                    <w:rFonts w:asciiTheme="minorHAnsi" w:hAnsiTheme="minorHAnsi"/>
+                    <w:b/>
+                    <w:smallCaps/>
+                    <w:sz w:val="22"/>
+                    <w:szCs w:val="22"/>
+                  </w:rPr>
+                </w:rPrChange>
+              </w:rPr>
+              <w:t>Env Mgmt</w:t>
+            </w:r>
+          </w:p>
+        </w:tc>
+        <w:tc>
+          <w:tcPr>
+            <w:tcW w:w="851" w:type="pct"/>
+            <w:tcBorders>
+              <w:top w:val="single" w:sz="4" w:space="0" w:color="auto"/>
+              <w:bottom w:val="single" w:sz="4" w:space="0" w:color="auto"/>
+            </w:tcBorders>
+            <w:shd w:val="clear" w:color="auto" w:fill="auto"/>
+          </w:tcPr>
+          <w:p>
+            <w:pPr>
+              <w:rPr>
+                <w:rFonts w:asciiTheme="minorHAnsi" w:hAnsiTheme="minorHAnsi"/>
+                <w:b/>
+                <w:smallCaps/>
+                <w:strike/>
+                <w:sz w:val="22"/>
+                <w:szCs w:val="22"/>
+                <w:rPrChange w:id="165" w:author="Wigfall, Trevonte" w:date="2021-06-02T09:39:00Z">
+                  <w:rPr>
+                    <w:rFonts w:asciiTheme="minorHAnsi" w:hAnsiTheme="minorHAnsi"/>
+                    <w:b/>
+                    <w:smallCaps/>
+                    <w:sz w:val="22"/>
+                    <w:szCs w:val="22"/>
+                  </w:rPr>
+                </w:rPrChange>
+              </w:rPr>
+            </w:pPr>
+            <w:r>
+              <w:rPr>
+                <w:rFonts w:asciiTheme="minorHAnsi" w:hAnsiTheme="minorHAnsi"/>
+                <w:b/>
+                <w:smallCaps/>
+                <w:strike/>
+                <w:sz w:val="22"/>
+                <w:szCs w:val="22"/>
+                <w:rPrChange w:id="166" w:author="Wigfall, Trevonte" w:date="2021-06-02T09:39:00Z">
+                  <w:rPr>
+                    <w:rFonts w:asciiTheme="minorHAnsi" w:hAnsiTheme="minorHAnsi"/>
+                    <w:b/>
+                    <w:smallCaps/>
+                    <w:sz w:val="22"/>
+                    <w:szCs w:val="22"/>
+                  </w:rPr>
+                </w:rPrChange>
+              </w:rPr>
               <w:t xml:space="preserve">UIApp and TPIC: </w:t>
             </w:r>
             <w:r>
@@ -7599,7 +7614,7 @@
                 <w:strike/>
                 <w:sz w:val="22"/>
                 <w:szCs w:val="22"/>
-                <w:rPrChange w:id="164" w:author="Wigfall, Trevonte" w:date="2021-06-02T09:39:00Z">
+                <w:rPrChange w:id="167" w:author="Wigfall, Trevonte" w:date="2021-06-02T09:39:00Z">
                   <w:rPr>
                     <w:rFonts w:asciiTheme="minorHAnsi" w:hAnsiTheme="minorHAnsi"/>
                     <w:smallCaps/>
@@ -7623,69 +7638,6 @@
           </w:tcPr>
           <w:p>
             <w:pPr>
-              <w:rPr>
-                <w:rFonts w:asciiTheme="minorHAnsi" w:hAnsiTheme="minorHAnsi"/>
-                <w:b/>
-                <w:strike/>
-                <w:sz w:val="22"/>
-                <w:szCs w:val="22"/>
-                <w:rPrChange w:id="165" w:author="Wigfall, Trevonte" w:date="2021-06-02T09:39:00Z">
-                  <w:rPr>
-                    <w:rFonts w:asciiTheme="minorHAnsi" w:hAnsiTheme="minorHAnsi"/>
-                    <w:b/>
-                    <w:sz w:val="22"/>
-                    <w:szCs w:val="22"/>
-                  </w:rPr>
-                </w:rPrChange>
-              </w:rPr>
-            </w:pPr>
-            <w:r>
-              <w:rPr>
-                <w:rFonts w:asciiTheme="minorHAnsi" w:hAnsiTheme="minorHAnsi"/>
-                <w:b/>
-                <w:strike/>
-                <w:sz w:val="22"/>
-                <w:szCs w:val="22"/>
-                <w:rPrChange w:id="166" w:author="Wigfall, Trevonte" w:date="2021-06-02T09:39:00Z">
-                  <w:rPr>
-                    <w:rFonts w:asciiTheme="minorHAnsi" w:hAnsiTheme="minorHAnsi"/>
-                    <w:b/>
-                    <w:sz w:val="22"/>
-                    <w:szCs w:val="22"/>
-                  </w:rPr>
-                </w:rPrChange>
-              </w:rPr>
-              <w:t>n/a</w:t>
-            </w:r>
-          </w:p>
-        </w:tc>
-        <w:tc>
-          <w:tcPr>
-            <w:tcW w:w="329" w:type="pct"/>
-            <w:tcBorders>
-              <w:top w:val="single" w:sz="4" w:space="0" w:color="auto"/>
-              <w:bottom w:val="single" w:sz="4" w:space="0" w:color="auto"/>
-            </w:tcBorders>
-          </w:tcPr>
-          <w:p>
-            <w:pPr>
-              <w:rPr>
-                <w:rFonts w:asciiTheme="minorHAnsi" w:hAnsiTheme="minorHAnsi"/>
-                <w:b/>
-                <w:strike/>
-                <w:sz w:val="22"/>
-                <w:szCs w:val="22"/>
-                <w:rPrChange w:id="167" w:author="Wigfall, Trevonte" w:date="2021-06-02T09:39:00Z">
-                  <w:rPr>
-                    <w:rFonts w:asciiTheme="minorHAnsi" w:hAnsiTheme="minorHAnsi"/>
-                    <w:b/>
-                    <w:sz w:val="22"/>
-                    <w:szCs w:val="22"/>
-                  </w:rPr>
-                </w:rPrChange>
-              </w:rPr>
-            </w:pPr>
-            <w:r>
               <w:rPr>
                 <w:rFonts w:asciiTheme="minorHAnsi" w:hAnsiTheme="minorHAnsi"/>
                 <w:b/>
@@ -7701,6 +7653,69 @@
                   </w:rPr>
                 </w:rPrChange>
               </w:rPr>
+            </w:pPr>
+            <w:r>
+              <w:rPr>
+                <w:rFonts w:asciiTheme="minorHAnsi" w:hAnsiTheme="minorHAnsi"/>
+                <w:b/>
+                <w:strike/>
+                <w:sz w:val="22"/>
+                <w:szCs w:val="22"/>
+                <w:rPrChange w:id="169" w:author="Wigfall, Trevonte" w:date="2021-06-02T09:39:00Z">
+                  <w:rPr>
+                    <w:rFonts w:asciiTheme="minorHAnsi" w:hAnsiTheme="minorHAnsi"/>
+                    <w:b/>
+                    <w:sz w:val="22"/>
+                    <w:szCs w:val="22"/>
+                  </w:rPr>
+                </w:rPrChange>
+              </w:rPr>
+              <w:t>n/a</w:t>
+            </w:r>
+          </w:p>
+        </w:tc>
+        <w:tc>
+          <w:tcPr>
+            <w:tcW w:w="329" w:type="pct"/>
+            <w:tcBorders>
+              <w:top w:val="single" w:sz="4" w:space="0" w:color="auto"/>
+              <w:bottom w:val="single" w:sz="4" w:space="0" w:color="auto"/>
+            </w:tcBorders>
+          </w:tcPr>
+          <w:p>
+            <w:pPr>
+              <w:rPr>
+                <w:rFonts w:asciiTheme="minorHAnsi" w:hAnsiTheme="minorHAnsi"/>
+                <w:b/>
+                <w:strike/>
+                <w:sz w:val="22"/>
+                <w:szCs w:val="22"/>
+                <w:rPrChange w:id="170" w:author="Wigfall, Trevonte" w:date="2021-06-02T09:39:00Z">
+                  <w:rPr>
+                    <w:rFonts w:asciiTheme="minorHAnsi" w:hAnsiTheme="minorHAnsi"/>
+                    <w:b/>
+                    <w:sz w:val="22"/>
+                    <w:szCs w:val="22"/>
+                  </w:rPr>
+                </w:rPrChange>
+              </w:rPr>
+            </w:pPr>
+            <w:r>
+              <w:rPr>
+                <w:rFonts w:asciiTheme="minorHAnsi" w:hAnsiTheme="minorHAnsi"/>
+                <w:b/>
+                <w:strike/>
+                <w:sz w:val="22"/>
+                <w:szCs w:val="22"/>
+                <w:rPrChange w:id="171" w:author="Wigfall, Trevonte" w:date="2021-06-02T09:39:00Z">
+                  <w:rPr>
+                    <w:rFonts w:asciiTheme="minorHAnsi" w:hAnsiTheme="minorHAnsi"/>
+                    <w:b/>
+                    <w:sz w:val="22"/>
+                    <w:szCs w:val="22"/>
+                  </w:rPr>
+                </w:rPrChange>
+              </w:rPr>
               <w:t>n/a</w:t>
             </w:r>
           </w:p>
@@ -7723,41 +7738,6 @@
                 <w:color w:val="auto"/>
                 <w:sz w:val="24"/>
                 <w:szCs w:val="24"/>
-                <w:rPrChange w:id="169" w:author="Wigfall, Trevonte" w:date="2021-06-02T09:39:00Z">
-                  <w:rPr>
-                    <w:rStyle w:val="Hyperlink"/>
-                    <w:rFonts w:ascii="Arial" w:hAnsi="Arial" w:cs="Arial"/>
-                    <w:b/>
-                    <w:color w:val="auto"/>
-                    <w:sz w:val="24"/>
-                    <w:szCs w:val="24"/>
-                  </w:rPr>
-                </w:rPrChange>
-              </w:rPr>
-            </w:pPr>
-            <w:r>
-              <w:rPr>
-                <w:strike/>
-                <w:rPrChange w:id="170" w:author="Wigfall, Trevonte" w:date="2021-06-02T09:39:00Z">
-                  <w:rPr>
-                    <w:color w:val="0000FF"/>
-                  </w:rPr>
-                </w:rPrChange>
-              </w:rPr>
-              <w:fldChar w:fldCharType="begin"/>
-            </w:r>
-            <w:r>
-              <w:rPr>
-                <w:strike/>
-                <w:rPrChange w:id="171" w:author="Wigfall, Trevonte" w:date="2021-06-02T09:39:00Z">
-                  <w:rPr/>
-                </w:rPrChange>
-              </w:rPr>
-              <w:instrText xml:space="preserve"> HYPERLINK "file:///\\\\agpcorp\\apps\\Local\\EMT\\COTS\\McKesson\\ClaimsXten\\v6.0\\Docs%20%20(Internal)\\CXT_Installation_Guide-Install_and_Configure_NTHost.exe.Config_AUTOMATED.docx" </w:instrText>
-            </w:r>
-            <w:r>
-              <w:rPr>
-                <w:strike/>
                 <w:rPrChange w:id="172" w:author="Wigfall, Trevonte" w:date="2021-06-02T09:39:00Z">
                   <w:rPr>
                     <w:rStyle w:val="Hyperlink"/>
@@ -7769,18 +7749,31 @@
                   </w:rPr>
                 </w:rPrChange>
               </w:rPr>
-              <w:fldChar w:fldCharType="separate"/>
-            </w:r>
-            <w:r>
-              <w:rPr>
-                <w:rStyle w:val="Hyperlink"/>
-                <w:rFonts w:ascii="Arial" w:hAnsi="Arial" w:cs="Arial"/>
-                <w:b/>
-                <w:strike/>
-                <w:color w:val="auto"/>
-                <w:sz w:val="24"/>
-                <w:szCs w:val="24"/>
+            </w:pPr>
+            <w:r>
+              <w:rPr>
+                <w:strike/>
                 <w:rPrChange w:id="173" w:author="Wigfall, Trevonte" w:date="2021-06-02T09:39:00Z">
+                  <w:rPr>
+                    <w:color w:val="0000FF"/>
+                  </w:rPr>
+                </w:rPrChange>
+              </w:rPr>
+              <w:fldChar w:fldCharType="begin"/>
+            </w:r>
+            <w:r>
+              <w:rPr>
+                <w:strike/>
+                <w:rPrChange w:id="174" w:author="Wigfall, Trevonte" w:date="2021-06-02T09:39:00Z">
+                  <w:rPr/>
+                </w:rPrChange>
+              </w:rPr>
+              <w:instrText xml:space="preserve"> HYPERLINK "file:///\\\\agpcorp\\apps\\Local\\EMT\\COTS\\McKesson\\ClaimsXten\\v6.0\\Docs%20%20(Internal)\\CXT_Installation_Guide-Install_and_Configure_NTHost.exe.Config_AUTOMATED.docx" </w:instrText>
+            </w:r>
+            <w:r>
+              <w:rPr>
+                <w:strike/>
+                <w:rPrChange w:id="175" w:author="Wigfall, Trevonte" w:date="2021-06-02T09:39:00Z">
                   <w:rPr>
                     <w:rStyle w:val="Hyperlink"/>
                     <w:rFonts w:ascii="Arial" w:hAnsi="Arial" w:cs="Arial"/>
@@ -7791,7 +7784,7 @@
                   </w:rPr>
                 </w:rPrChange>
               </w:rPr>
-              <w:t>Edit Nthost config files</w:t>
+              <w:fldChar w:fldCharType="separate"/>
             </w:r>
             <w:r>
               <w:rPr>
@@ -7802,7 +7795,7 @@
                 <w:color w:val="auto"/>
                 <w:sz w:val="24"/>
                 <w:szCs w:val="24"/>
-                <w:rPrChange w:id="174" w:author="Wigfall, Trevonte" w:date="2021-06-02T09:39:00Z">
+                <w:rPrChange w:id="176" w:author="Wigfall, Trevonte" w:date="2021-06-02T09:39:00Z">
                   <w:rPr>
                     <w:rStyle w:val="Hyperlink"/>
                     <w:rFonts w:ascii="Arial" w:hAnsi="Arial" w:cs="Arial"/>
@@ -7813,6 +7806,28 @@
                   </w:rPr>
                 </w:rPrChange>
               </w:rPr>
+              <w:t>Edit Nthost config files</w:t>
+            </w:r>
+            <w:r>
+              <w:rPr>
+                <w:rStyle w:val="Hyperlink"/>
+                <w:rFonts w:ascii="Arial" w:hAnsi="Arial" w:cs="Arial"/>
+                <w:b/>
+                <w:strike/>
+                <w:color w:val="auto"/>
+                <w:sz w:val="24"/>
+                <w:szCs w:val="24"/>
+                <w:rPrChange w:id="177" w:author="Wigfall, Trevonte" w:date="2021-06-02T09:39:00Z">
+                  <w:rPr>
+                    <w:rStyle w:val="Hyperlink"/>
+                    <w:rFonts w:ascii="Arial" w:hAnsi="Arial" w:cs="Arial"/>
+                    <w:b/>
+                    <w:color w:val="auto"/>
+                    <w:sz w:val="24"/>
+                    <w:szCs w:val="24"/>
+                  </w:rPr>
+                </w:rPrChange>
+              </w:rPr>
               <w:fldChar w:fldCharType="end"/>
             </w:r>
           </w:p>
@@ -7821,7 +7836,7 @@
               <w:spacing w:after="200" w:line="276" w:lineRule="auto"/>
               <w:rPr>
                 <w:strike/>
-                <w:rPrChange w:id="175" w:author="Wigfall, Trevonte" w:date="2021-06-02T09:39:00Z">
+                <w:rPrChange w:id="178" w:author="Wigfall, Trevonte" w:date="2021-06-02T09:39:00Z">
                   <w:rPr/>
                 </w:rPrChange>
               </w:rPr>
@@ -7845,7 +7860,7 @@
                 <w:color w:val="000000"/>
                 <w:sz w:val="22"/>
                 <w:szCs w:val="22"/>
-                <w:rPrChange w:id="176" w:author="Wigfall, Trevonte" w:date="2021-06-02T09:39:00Z">
+                <w:rPrChange w:id="179" w:author="Wigfall, Trevonte" w:date="2021-06-02T09:39:00Z">
                   <w:rPr>
                     <w:rFonts w:ascii="Calibri" w:hAnsi="Calibri" w:cs="Calibri"/>
                     <w:color w:val="000000"/>
@@ -7862,7 +7877,7 @@
                 <w:color w:val="000000"/>
                 <w:sz w:val="22"/>
                 <w:szCs w:val="22"/>
-                <w:rPrChange w:id="177" w:author="Wigfall, Trevonte" w:date="2021-06-02T09:39:00Z">
+                <w:rPrChange w:id="180" w:author="Wigfall, Trevonte" w:date="2021-06-02T09:39:00Z">
                   <w:rPr>
                     <w:rFonts w:ascii="Calibri" w:hAnsi="Calibri" w:cs="Calibri"/>
                     <w:color w:val="000000"/>
@@ -7882,7 +7897,7 @@
                 <w:strike/>
                 <w:sz w:val="22"/>
                 <w:szCs w:val="22"/>
-                <w:rPrChange w:id="178" w:author="Wigfall, Trevonte" w:date="2021-06-02T09:39:00Z">
+                <w:rPrChange w:id="181" w:author="Wigfall, Trevonte" w:date="2021-06-02T09:39:00Z">
                   <w:rPr>
                     <w:rFonts w:asciiTheme="minorHAnsi" w:hAnsiTheme="minorHAnsi"/>
                     <w:smallCaps/>
@@ -7910,7 +7925,7 @@
                 <w:strike/>
                 <w:sz w:val="22"/>
                 <w:szCs w:val="22"/>
-                <w:rPrChange w:id="179" w:author="Wigfall, Trevonte" w:date="2021-06-02T09:39:00Z">
+                <w:rPrChange w:id="182" w:author="Wigfall, Trevonte" w:date="2021-06-02T09:39:00Z">
                   <w:rPr>
                     <w:rFonts w:asciiTheme="minorHAnsi" w:hAnsiTheme="minorHAnsi"/>
                     <w:b/>
@@ -7920,7 +7935,7 @@
                 </w:rPrChange>
               </w:rPr>
             </w:pPr>
-            <w:del w:id="180" w:author="Wigfall, Trevonte" w:date="2021-05-27T10:51:00Z">
+            <w:del w:id="183" w:author="Wigfall, Trevonte" w:date="2021-05-27T10:51:00Z">
               <w:r>
                 <w:rPr>
                   <w:rFonts w:asciiTheme="minorHAnsi" w:hAnsiTheme="minorHAnsi"/>
@@ -7928,7 +7943,7 @@
                   <w:strike/>
                   <w:sz w:val="22"/>
                   <w:szCs w:val="22"/>
-                  <w:rPrChange w:id="181" w:author="Wigfall, Trevonte" w:date="2021-06-02T09:39:00Z">
+                  <w:rPrChange w:id="184" w:author="Wigfall, Trevonte" w:date="2021-06-02T09:39:00Z">
                     <w:rPr>
                       <w:rFonts w:asciiTheme="minorHAnsi" w:hAnsiTheme="minorHAnsi"/>
                       <w:b/>
@@ -7940,7 +7955,7 @@
                 <w:delText>4/28/21</w:delText>
               </w:r>
             </w:del>
-            <w:ins w:id="182" w:author="Wigfall, Trevonte" w:date="2021-07-07T11:13:00Z">
+            <w:ins w:id="185" w:author="Wigfall, Trevonte" w:date="2021-07-07T11:13:00Z">
               <w:r>
                 <w:rPr>
                   <w:rFonts w:asciiTheme="minorHAnsi" w:hAnsiTheme="minorHAnsi"/>
@@ -7981,7 +7996,7 @@
                 <w:strike/>
                 <w:sz w:val="22"/>
                 <w:szCs w:val="22"/>
-                <w:rPrChange w:id="183" w:author="Wigfall, Trevonte" w:date="2021-06-02T09:39:00Z">
+                <w:rPrChange w:id="186" w:author="Wigfall, Trevonte" w:date="2021-06-02T09:39:00Z">
                   <w:rPr>
                     <w:rFonts w:asciiTheme="minorHAnsi" w:hAnsiTheme="minorHAnsi"/>
                     <w:b/>
@@ -8010,7 +8025,7 @@
                 <w:strike/>
                 <w:sz w:val="22"/>
                 <w:szCs w:val="22"/>
-                <w:rPrChange w:id="184" w:author="Wigfall, Trevonte" w:date="2021-06-02T09:39:00Z">
+                <w:rPrChange w:id="187" w:author="Wigfall, Trevonte" w:date="2021-06-02T09:39:00Z">
                   <w:rPr>
                     <w:rFonts w:asciiTheme="minorHAnsi" w:hAnsiTheme="minorHAnsi"/>
                     <w:b/>
@@ -8040,7 +8055,7 @@
                 <w:strike/>
                 <w:sz w:val="22"/>
                 <w:szCs w:val="22"/>
-                <w:rPrChange w:id="185" w:author="Wigfall, Trevonte" w:date="2021-06-02T09:39:00Z">
+                <w:rPrChange w:id="188" w:author="Wigfall, Trevonte" w:date="2021-06-02T09:39:00Z">
                   <w:rPr>
                     <w:rFonts w:asciiTheme="minorHAnsi" w:hAnsiTheme="minorHAnsi"/>
                     <w:b/>
@@ -8059,7 +8074,7 @@
                 <w:strike/>
                 <w:sz w:val="22"/>
                 <w:szCs w:val="22"/>
-                <w:rPrChange w:id="186" w:author="Wigfall, Trevonte" w:date="2021-06-02T09:39:00Z">
+                <w:rPrChange w:id="189" w:author="Wigfall, Trevonte" w:date="2021-06-02T09:39:00Z">
                   <w:rPr>
                     <w:rFonts w:asciiTheme="minorHAnsi" w:hAnsiTheme="minorHAnsi"/>
                     <w:b/>
@@ -8090,7 +8105,7 @@
                 <w:color w:val="000000"/>
                 <w:sz w:val="22"/>
                 <w:szCs w:val="22"/>
-                <w:rPrChange w:id="187" w:author="Wigfall, Trevonte" w:date="2021-06-02T09:39:00Z">
+                <w:rPrChange w:id="190" w:author="Wigfall, Trevonte" w:date="2021-06-02T09:39:00Z">
                   <w:rPr>
                     <w:rFonts w:ascii="Calibri" w:hAnsi="Calibri" w:cs="Calibri"/>
                     <w:color w:val="000000"/>
@@ -8108,7 +8123,7 @@
                 <w:color w:val="000000"/>
                 <w:sz w:val="22"/>
                 <w:szCs w:val="22"/>
-                <w:rPrChange w:id="188" w:author="Wigfall, Trevonte" w:date="2021-06-02T09:39:00Z">
+                <w:rPrChange w:id="191" w:author="Wigfall, Trevonte" w:date="2021-06-02T09:39:00Z">
                   <w:rPr>
                     <w:rFonts w:ascii="Calibri" w:hAnsi="Calibri" w:cs="Calibri"/>
                     <w:b/>
@@ -8127,7 +8142,7 @@
                 <w:strike/>
                 <w:sz w:val="22"/>
                 <w:szCs w:val="22"/>
-                <w:rPrChange w:id="189" w:author="Wigfall, Trevonte" w:date="2021-06-02T09:39:00Z">
+                <w:rPrChange w:id="192" w:author="Wigfall, Trevonte" w:date="2021-06-02T09:39:00Z">
                   <w:rPr>
                     <w:rFonts w:asciiTheme="minorHAnsi" w:hAnsiTheme="minorHAnsi"/>
                     <w:smallCaps/>
@@ -8148,7 +8163,7 @@
                 <w:strike/>
                 <w:sz w:val="22"/>
                 <w:szCs w:val="22"/>
-                <w:rPrChange w:id="190" w:author="Wigfall, Trevonte" w:date="2021-06-02T09:39:00Z">
+                <w:rPrChange w:id="193" w:author="Wigfall, Trevonte" w:date="2021-06-02T09:39:00Z">
                   <w:rPr>
                     <w:rFonts w:asciiTheme="minorHAnsi" w:hAnsiTheme="minorHAnsi"/>
                     <w:b/>
@@ -8178,69 +8193,6 @@
                 <w:strike/>
                 <w:sz w:val="22"/>
                 <w:szCs w:val="22"/>
-                <w:rPrChange w:id="191" w:author="Wigfall, Trevonte" w:date="2021-06-02T09:39:00Z">
-                  <w:rPr>
-                    <w:rFonts w:asciiTheme="minorHAnsi" w:hAnsiTheme="minorHAnsi"/>
-                    <w:b/>
-                    <w:sz w:val="22"/>
-                    <w:szCs w:val="22"/>
-                  </w:rPr>
-                </w:rPrChange>
-              </w:rPr>
-            </w:pPr>
-            <w:r>
-              <w:rPr>
-                <w:rFonts w:asciiTheme="minorHAnsi" w:hAnsiTheme="minorHAnsi"/>
-                <w:b/>
-                <w:strike/>
-                <w:sz w:val="22"/>
-                <w:szCs w:val="22"/>
-                <w:rPrChange w:id="192" w:author="Wigfall, Trevonte" w:date="2021-06-02T09:39:00Z">
-                  <w:rPr>
-                    <w:rFonts w:asciiTheme="minorHAnsi" w:hAnsiTheme="minorHAnsi"/>
-                    <w:b/>
-                    <w:sz w:val="22"/>
-                    <w:szCs w:val="22"/>
-                  </w:rPr>
-                </w:rPrChange>
-              </w:rPr>
-              <w:t>n/a</w:t>
-            </w:r>
-          </w:p>
-        </w:tc>
-        <w:tc>
-          <w:tcPr>
-            <w:tcW w:w="329" w:type="pct"/>
-            <w:tcBorders>
-              <w:top w:val="single" w:sz="4" w:space="0" w:color="auto"/>
-              <w:bottom w:val="single" w:sz="4" w:space="0" w:color="auto"/>
-            </w:tcBorders>
-          </w:tcPr>
-          <w:p>
-            <w:pPr>
-              <w:rPr>
-                <w:rFonts w:asciiTheme="minorHAnsi" w:hAnsiTheme="minorHAnsi"/>
-                <w:b/>
-                <w:strike/>
-                <w:sz w:val="22"/>
-                <w:szCs w:val="22"/>
-                <w:rPrChange w:id="193" w:author="Wigfall, Trevonte" w:date="2021-06-02T09:39:00Z">
-                  <w:rPr>
-                    <w:rFonts w:asciiTheme="minorHAnsi" w:hAnsiTheme="minorHAnsi"/>
-                    <w:b/>
-                    <w:sz w:val="22"/>
-                    <w:szCs w:val="22"/>
-                  </w:rPr>
-                </w:rPrChange>
-              </w:rPr>
-            </w:pPr>
-            <w:r>
-              <w:rPr>
-                <w:rFonts w:asciiTheme="minorHAnsi" w:hAnsiTheme="minorHAnsi"/>
-                <w:b/>
-                <w:strike/>
-                <w:sz w:val="22"/>
-                <w:szCs w:val="22"/>
                 <w:rPrChange w:id="194" w:author="Wigfall, Trevonte" w:date="2021-06-02T09:39:00Z">
                   <w:rPr>
                     <w:rFonts w:asciiTheme="minorHAnsi" w:hAnsiTheme="minorHAnsi"/>
@@ -8250,6 +8202,69 @@
                   </w:rPr>
                 </w:rPrChange>
               </w:rPr>
+            </w:pPr>
+            <w:r>
+              <w:rPr>
+                <w:rFonts w:asciiTheme="minorHAnsi" w:hAnsiTheme="minorHAnsi"/>
+                <w:b/>
+                <w:strike/>
+                <w:sz w:val="22"/>
+                <w:szCs w:val="22"/>
+                <w:rPrChange w:id="195" w:author="Wigfall, Trevonte" w:date="2021-06-02T09:39:00Z">
+                  <w:rPr>
+                    <w:rFonts w:asciiTheme="minorHAnsi" w:hAnsiTheme="minorHAnsi"/>
+                    <w:b/>
+                    <w:sz w:val="22"/>
+                    <w:szCs w:val="22"/>
+                  </w:rPr>
+                </w:rPrChange>
+              </w:rPr>
+              <w:t>n/a</w:t>
+            </w:r>
+          </w:p>
+        </w:tc>
+        <w:tc>
+          <w:tcPr>
+            <w:tcW w:w="329" w:type="pct"/>
+            <w:tcBorders>
+              <w:top w:val="single" w:sz="4" w:space="0" w:color="auto"/>
+              <w:bottom w:val="single" w:sz="4" w:space="0" w:color="auto"/>
+            </w:tcBorders>
+          </w:tcPr>
+          <w:p>
+            <w:pPr>
+              <w:rPr>
+                <w:rFonts w:asciiTheme="minorHAnsi" w:hAnsiTheme="minorHAnsi"/>
+                <w:b/>
+                <w:strike/>
+                <w:sz w:val="22"/>
+                <w:szCs w:val="22"/>
+                <w:rPrChange w:id="196" w:author="Wigfall, Trevonte" w:date="2021-06-02T09:39:00Z">
+                  <w:rPr>
+                    <w:rFonts w:asciiTheme="minorHAnsi" w:hAnsiTheme="minorHAnsi"/>
+                    <w:b/>
+                    <w:sz w:val="22"/>
+                    <w:szCs w:val="22"/>
+                  </w:rPr>
+                </w:rPrChange>
+              </w:rPr>
+            </w:pPr>
+            <w:r>
+              <w:rPr>
+                <w:rFonts w:asciiTheme="minorHAnsi" w:hAnsiTheme="minorHAnsi"/>
+                <w:b/>
+                <w:strike/>
+                <w:sz w:val="22"/>
+                <w:szCs w:val="22"/>
+                <w:rPrChange w:id="197" w:author="Wigfall, Trevonte" w:date="2021-06-02T09:39:00Z">
+                  <w:rPr>
+                    <w:rFonts w:asciiTheme="minorHAnsi" w:hAnsiTheme="minorHAnsi"/>
+                    <w:b/>
+                    <w:sz w:val="22"/>
+                    <w:szCs w:val="22"/>
+                  </w:rPr>
+                </w:rPrChange>
+              </w:rPr>
               <w:t>n/a</w:t>
             </w:r>
           </w:p>
@@ -8272,41 +8287,6 @@
                 <w:color w:val="auto"/>
                 <w:sz w:val="24"/>
                 <w:szCs w:val="24"/>
-                <w:rPrChange w:id="195" w:author="Wigfall, Trevonte" w:date="2021-06-02T09:39:00Z">
-                  <w:rPr>
-                    <w:rStyle w:val="Hyperlink"/>
-                    <w:rFonts w:ascii="Arial" w:hAnsi="Arial" w:cs="Arial"/>
-                    <w:b/>
-                    <w:color w:val="auto"/>
-                    <w:sz w:val="24"/>
-                    <w:szCs w:val="24"/>
-                  </w:rPr>
-                </w:rPrChange>
-              </w:rPr>
-            </w:pPr>
-            <w:r>
-              <w:rPr>
-                <w:strike/>
-                <w:rPrChange w:id="196" w:author="Wigfall, Trevonte" w:date="2021-06-02T09:39:00Z">
-                  <w:rPr>
-                    <w:color w:val="0000FF"/>
-                  </w:rPr>
-                </w:rPrChange>
-              </w:rPr>
-              <w:fldChar w:fldCharType="begin"/>
-            </w:r>
-            <w:r>
-              <w:rPr>
-                <w:strike/>
-                <w:rPrChange w:id="197" w:author="Wigfall, Trevonte" w:date="2021-06-02T09:39:00Z">
-                  <w:rPr/>
-                </w:rPrChange>
-              </w:rPr>
-              <w:instrText xml:space="preserve"> HYPERLINK "file:///\\\\agpcorp\\apps\\Local\\EMT\\COTS\\McKesson\\ClaimsXten\\v6.0\\Docs%20%20(Internal)\\CXT_Installation_Guide-Install_and_Configure_Web.Config_AUTOMATED.docx" </w:instrText>
-            </w:r>
-            <w:r>
-              <w:rPr>
-                <w:strike/>
                 <w:rPrChange w:id="198" w:author="Wigfall, Trevonte" w:date="2021-06-02T09:39:00Z">
                   <w:rPr>
                     <w:rStyle w:val="Hyperlink"/>
@@ -8318,18 +8298,31 @@
                   </w:rPr>
                 </w:rPrChange>
               </w:rPr>
-              <w:fldChar w:fldCharType="separate"/>
-            </w:r>
-            <w:r>
-              <w:rPr>
-                <w:rStyle w:val="Hyperlink"/>
-                <w:rFonts w:ascii="Arial" w:hAnsi="Arial" w:cs="Arial"/>
-                <w:b/>
-                <w:strike/>
-                <w:color w:val="auto"/>
-                <w:sz w:val="24"/>
-                <w:szCs w:val="24"/>
+            </w:pPr>
+            <w:r>
+              <w:rPr>
+                <w:strike/>
                 <w:rPrChange w:id="199" w:author="Wigfall, Trevonte" w:date="2021-06-02T09:39:00Z">
+                  <w:rPr>
+                    <w:color w:val="0000FF"/>
+                  </w:rPr>
+                </w:rPrChange>
+              </w:rPr>
+              <w:fldChar w:fldCharType="begin"/>
+            </w:r>
+            <w:r>
+              <w:rPr>
+                <w:strike/>
+                <w:rPrChange w:id="200" w:author="Wigfall, Trevonte" w:date="2021-06-02T09:39:00Z">
+                  <w:rPr/>
+                </w:rPrChange>
+              </w:rPr>
+              <w:instrText xml:space="preserve"> HYPERLINK "file:///\\\\agpcorp\\apps\\Local\\EMT\\COTS\\McKesson\\ClaimsXten\\v6.0\\Docs%20%20(Internal)\\CXT_Installation_Guide-Install_and_Configure_Web.Config_AUTOMATED.docx" </w:instrText>
+            </w:r>
+            <w:r>
+              <w:rPr>
+                <w:strike/>
+                <w:rPrChange w:id="201" w:author="Wigfall, Trevonte" w:date="2021-06-02T09:39:00Z">
                   <w:rPr>
                     <w:rStyle w:val="Hyperlink"/>
                     <w:rFonts w:ascii="Arial" w:hAnsi="Arial" w:cs="Arial"/>
@@ -8340,7 +8333,7 @@
                   </w:rPr>
                 </w:rPrChange>
               </w:rPr>
-              <w:t>Edit Web.Config Files</w:t>
+              <w:fldChar w:fldCharType="separate"/>
             </w:r>
             <w:r>
               <w:rPr>
@@ -8351,7 +8344,7 @@
                 <w:color w:val="auto"/>
                 <w:sz w:val="24"/>
                 <w:szCs w:val="24"/>
-                <w:rPrChange w:id="200" w:author="Wigfall, Trevonte" w:date="2021-06-02T09:39:00Z">
+                <w:rPrChange w:id="202" w:author="Wigfall, Trevonte" w:date="2021-06-02T09:39:00Z">
                   <w:rPr>
                     <w:rStyle w:val="Hyperlink"/>
                     <w:rFonts w:ascii="Arial" w:hAnsi="Arial" w:cs="Arial"/>
@@ -8362,6 +8355,28 @@
                   </w:rPr>
                 </w:rPrChange>
               </w:rPr>
+              <w:t>Edit Web.Config Files</w:t>
+            </w:r>
+            <w:r>
+              <w:rPr>
+                <w:rStyle w:val="Hyperlink"/>
+                <w:rFonts w:ascii="Arial" w:hAnsi="Arial" w:cs="Arial"/>
+                <w:b/>
+                <w:strike/>
+                <w:color w:val="auto"/>
+                <w:sz w:val="24"/>
+                <w:szCs w:val="24"/>
+                <w:rPrChange w:id="203" w:author="Wigfall, Trevonte" w:date="2021-06-02T09:39:00Z">
+                  <w:rPr>
+                    <w:rStyle w:val="Hyperlink"/>
+                    <w:rFonts w:ascii="Arial" w:hAnsi="Arial" w:cs="Arial"/>
+                    <w:b/>
+                    <w:color w:val="auto"/>
+                    <w:sz w:val="24"/>
+                    <w:szCs w:val="24"/>
+                  </w:rPr>
+                </w:rPrChange>
+              </w:rPr>
               <w:fldChar w:fldCharType="end"/>
             </w:r>
           </w:p>
@@ -8370,7 +8385,7 @@
               <w:spacing w:after="200" w:line="276" w:lineRule="auto"/>
               <w:rPr>
                 <w:strike/>
-                <w:rPrChange w:id="201" w:author="Wigfall, Trevonte" w:date="2021-06-02T09:39:00Z">
+                <w:rPrChange w:id="204" w:author="Wigfall, Trevonte" w:date="2021-06-02T09:39:00Z">
                   <w:rPr/>
                 </w:rPrChange>
               </w:rPr>
@@ -8394,7 +8409,7 @@
                 <w:color w:val="000000"/>
                 <w:sz w:val="22"/>
                 <w:szCs w:val="22"/>
-                <w:rPrChange w:id="202" w:author="Wigfall, Trevonte" w:date="2021-06-02T09:39:00Z">
+                <w:rPrChange w:id="205" w:author="Wigfall, Trevonte" w:date="2021-06-02T09:39:00Z">
                   <w:rPr>
                     <w:rFonts w:ascii="Calibri" w:hAnsi="Calibri" w:cs="Calibri"/>
                     <w:color w:val="000000"/>
@@ -8411,7 +8426,7 @@
                 <w:color w:val="000000"/>
                 <w:sz w:val="22"/>
                 <w:szCs w:val="22"/>
-                <w:rPrChange w:id="203" w:author="Wigfall, Trevonte" w:date="2021-06-02T09:39:00Z">
+                <w:rPrChange w:id="206" w:author="Wigfall, Trevonte" w:date="2021-06-02T09:39:00Z">
                   <w:rPr>
                     <w:rFonts w:ascii="Calibri" w:hAnsi="Calibri" w:cs="Calibri"/>
                     <w:color w:val="000000"/>
@@ -8431,7 +8446,7 @@
                 <w:strike/>
                 <w:sz w:val="22"/>
                 <w:szCs w:val="22"/>
-                <w:rPrChange w:id="204" w:author="Wigfall, Trevonte" w:date="2021-06-02T09:39:00Z">
+                <w:rPrChange w:id="207" w:author="Wigfall, Trevonte" w:date="2021-06-02T09:39:00Z">
                   <w:rPr>
                     <w:rFonts w:asciiTheme="minorHAnsi" w:hAnsiTheme="minorHAnsi"/>
                     <w:smallCaps/>
@@ -8459,7 +8474,7 @@
                 <w:strike/>
                 <w:sz w:val="22"/>
                 <w:szCs w:val="22"/>
-                <w:rPrChange w:id="205" w:author="Wigfall, Trevonte" w:date="2021-06-02T09:39:00Z">
+                <w:rPrChange w:id="208" w:author="Wigfall, Trevonte" w:date="2021-06-02T09:39:00Z">
                   <w:rPr>
                     <w:rFonts w:asciiTheme="minorHAnsi" w:hAnsiTheme="minorHAnsi"/>
                     <w:b/>
@@ -8469,7 +8484,7 @@
                 </w:rPrChange>
               </w:rPr>
             </w:pPr>
-            <w:del w:id="206" w:author="Wigfall, Trevonte" w:date="2021-05-27T10:51:00Z">
+            <w:del w:id="209" w:author="Wigfall, Trevonte" w:date="2021-05-27T10:51:00Z">
               <w:r>
                 <w:rPr>
                   <w:rFonts w:asciiTheme="minorHAnsi" w:hAnsiTheme="minorHAnsi"/>
@@ -8477,7 +8492,7 @@
                   <w:strike/>
                   <w:sz w:val="22"/>
                   <w:szCs w:val="22"/>
-                  <w:rPrChange w:id="207" w:author="Wigfall, Trevonte" w:date="2021-06-02T09:39:00Z">
+                  <w:rPrChange w:id="210" w:author="Wigfall, Trevonte" w:date="2021-06-02T09:39:00Z">
                     <w:rPr>
                       <w:rFonts w:asciiTheme="minorHAnsi" w:hAnsiTheme="minorHAnsi"/>
                       <w:b/>
@@ -8489,7 +8504,7 @@
                 <w:delText>4/28/21</w:delText>
               </w:r>
             </w:del>
-            <w:ins w:id="208" w:author="Wigfall, Trevonte" w:date="2021-07-07T11:13:00Z">
+            <w:ins w:id="211" w:author="Wigfall, Trevonte" w:date="2021-07-07T11:13:00Z">
               <w:r>
                 <w:rPr>
                   <w:rFonts w:asciiTheme="minorHAnsi" w:hAnsiTheme="minorHAnsi"/>
@@ -8785,7 +8800,7 @@
                 <w:szCs w:val="22"/>
               </w:rPr>
             </w:pPr>
-            <w:del w:id="209" w:author="Wigfall, Trevonte" w:date="2021-05-27T10:51:00Z">
+            <w:del w:id="212" w:author="Wigfall, Trevonte" w:date="2021-05-27T10:51:00Z">
               <w:r>
                 <w:rPr>
                   <w:rFonts w:asciiTheme="minorHAnsi" w:hAnsiTheme="minorHAnsi"/>
@@ -8796,7 +8811,7 @@
                 <w:delText>4/28/21</w:delText>
               </w:r>
             </w:del>
-            <w:ins w:id="210" w:author="Wigfall, Trevonte" w:date="2021-07-07T11:13:00Z">
+            <w:ins w:id="213" w:author="Wigfall, Trevonte" w:date="2021-07-07T11:13:00Z">
               <w:r>
                 <w:rPr>
                   <w:rFonts w:asciiTheme="minorHAnsi" w:hAnsiTheme="minorHAnsi"/>
@@ -9064,7 +9079,7 @@
                 <w:szCs w:val="22"/>
               </w:rPr>
             </w:pPr>
-            <w:del w:id="211" w:author="Wigfall, Trevonte" w:date="2021-05-27T10:51:00Z">
+            <w:del w:id="214" w:author="Wigfall, Trevonte" w:date="2021-05-27T10:51:00Z">
               <w:r>
                 <w:rPr>
                   <w:rFonts w:asciiTheme="minorHAnsi" w:hAnsiTheme="minorHAnsi"/>
@@ -9075,7 +9090,7 @@
                 <w:delText>4/28/21</w:delText>
               </w:r>
             </w:del>
-            <w:ins w:id="212" w:author="Wigfall, Trevonte" w:date="2021-07-07T11:13:00Z">
+            <w:ins w:id="215" w:author="Wigfall, Trevonte" w:date="2021-07-07T11:13:00Z">
               <w:r>
                 <w:rPr>
                   <w:rFonts w:asciiTheme="minorHAnsi" w:hAnsiTheme="minorHAnsi"/>
@@ -9357,7 +9372,7 @@
                 <w:szCs w:val="22"/>
               </w:rPr>
             </w:pPr>
-            <w:del w:id="213" w:author="Wigfall, Trevonte" w:date="2021-05-27T10:51:00Z">
+            <w:del w:id="216" w:author="Wigfall, Trevonte" w:date="2021-05-27T10:51:00Z">
               <w:r>
                 <w:rPr>
                   <w:rFonts w:asciiTheme="minorHAnsi" w:hAnsiTheme="minorHAnsi"/>
@@ -9368,7 +9383,7 @@
                 <w:delText>4/28/21</w:delText>
               </w:r>
             </w:del>
-            <w:ins w:id="214" w:author="Wigfall, Trevonte" w:date="2021-07-07T11:13:00Z">
+            <w:ins w:id="217" w:author="Wigfall, Trevonte" w:date="2021-07-07T11:13:00Z">
               <w:r>
                 <w:rPr>
                   <w:rFonts w:asciiTheme="minorHAnsi" w:hAnsiTheme="minorHAnsi"/>
@@ -9655,7 +9670,7 @@
                 <w:szCs w:val="22"/>
               </w:rPr>
             </w:pPr>
-            <w:del w:id="215" w:author="Wigfall, Trevonte" w:date="2021-05-27T10:51:00Z">
+            <w:del w:id="218" w:author="Wigfall, Trevonte" w:date="2021-05-27T10:51:00Z">
               <w:r>
                 <w:rPr>
                   <w:rFonts w:asciiTheme="minorHAnsi" w:hAnsiTheme="minorHAnsi"/>
@@ -9666,7 +9681,7 @@
                 <w:delText>4/28/21</w:delText>
               </w:r>
             </w:del>
-            <w:ins w:id="216" w:author="Wigfall, Trevonte" w:date="2021-07-07T11:13:00Z">
+            <w:ins w:id="219" w:author="Wigfall, Trevonte" w:date="2021-07-07T11:13:00Z">
               <w:r>
                 <w:rPr>
                   <w:rFonts w:asciiTheme="minorHAnsi" w:hAnsiTheme="minorHAnsi"/>
@@ -10047,7 +10062,7 @@
                 <w:szCs w:val="22"/>
               </w:rPr>
             </w:pPr>
-            <w:del w:id="217" w:author="Wigfall, Trevonte" w:date="2021-05-27T10:51:00Z">
+            <w:del w:id="220" w:author="Wigfall, Trevonte" w:date="2021-05-27T10:51:00Z">
               <w:r>
                 <w:rPr>
                   <w:rFonts w:asciiTheme="minorHAnsi" w:hAnsiTheme="minorHAnsi"/>
@@ -10058,7 +10073,7 @@
                 <w:delText>4/28/21</w:delText>
               </w:r>
             </w:del>
-            <w:ins w:id="218" w:author="Wigfall, Trevonte" w:date="2021-07-07T11:13:00Z">
+            <w:ins w:id="221" w:author="Wigfall, Trevonte" w:date="2021-07-07T11:13:00Z">
               <w:r>
                 <w:rPr>
                   <w:rFonts w:asciiTheme="minorHAnsi" w:hAnsiTheme="minorHAnsi"/>
@@ -10371,7 +10386,7 @@
                 <w:szCs w:val="22"/>
               </w:rPr>
             </w:pPr>
-            <w:del w:id="219" w:author="Wigfall, Trevonte" w:date="2021-05-27T10:51:00Z">
+            <w:del w:id="222" w:author="Wigfall, Trevonte" w:date="2021-05-27T10:51:00Z">
               <w:r>
                 <w:rPr>
                   <w:rFonts w:asciiTheme="minorHAnsi" w:hAnsiTheme="minorHAnsi"/>
@@ -10382,7 +10397,7 @@
                 <w:delText>4/28/21</w:delText>
               </w:r>
             </w:del>
-            <w:ins w:id="220" w:author="Wigfall, Trevonte" w:date="2021-07-07T11:13:00Z">
+            <w:ins w:id="223" w:author="Wigfall, Trevonte" w:date="2021-07-07T11:13:00Z">
               <w:r>
                 <w:rPr>
                   <w:rFonts w:asciiTheme="minorHAnsi" w:hAnsiTheme="minorHAnsi"/>
@@ -10813,7 +10828,7 @@
                 <w:szCs w:val="22"/>
               </w:rPr>
             </w:pPr>
-            <w:del w:id="221" w:author="Wigfall, Trevonte" w:date="2021-05-27T10:51:00Z">
+            <w:del w:id="224" w:author="Wigfall, Trevonte" w:date="2021-05-27T10:51:00Z">
               <w:r>
                 <w:rPr>
                   <w:rFonts w:asciiTheme="minorHAnsi" w:hAnsiTheme="minorHAnsi"/>
@@ -10824,7 +10839,7 @@
                 <w:delText>4/28/21</w:delText>
               </w:r>
             </w:del>
-            <w:ins w:id="222" w:author="Wigfall, Trevonte" w:date="2021-07-07T11:13:00Z">
+            <w:ins w:id="225" w:author="Wigfall, Trevonte" w:date="2021-07-07T11:13:00Z">
               <w:r>
                 <w:rPr>
                   <w:rFonts w:asciiTheme="minorHAnsi" w:hAnsiTheme="minorHAnsi"/>
@@ -11136,7 +11151,7 @@
                 <w:szCs w:val="22"/>
               </w:rPr>
             </w:pPr>
-            <w:del w:id="223" w:author="Wigfall, Trevonte" w:date="2021-05-27T10:51:00Z">
+            <w:del w:id="226" w:author="Wigfall, Trevonte" w:date="2021-05-27T10:51:00Z">
               <w:r>
                 <w:rPr>
                   <w:rFonts w:asciiTheme="minorHAnsi" w:hAnsiTheme="minorHAnsi"/>
@@ -11147,7 +11162,7 @@
                 <w:delText>4/28/21</w:delText>
               </w:r>
             </w:del>
-            <w:ins w:id="224" w:author="Wigfall, Trevonte" w:date="2021-07-07T11:13:00Z">
+            <w:ins w:id="227" w:author="Wigfall, Trevonte" w:date="2021-07-07T11:13:00Z">
               <w:r>
                 <w:rPr>
                   <w:rFonts w:asciiTheme="minorHAnsi" w:hAnsiTheme="minorHAnsi"/>
@@ -11409,7 +11424,7 @@
                 <w:szCs w:val="22"/>
               </w:rPr>
             </w:pPr>
-            <w:del w:id="225" w:author="Wigfall, Trevonte" w:date="2021-05-27T10:51:00Z">
+            <w:del w:id="228" w:author="Wigfall, Trevonte" w:date="2021-05-27T10:51:00Z">
               <w:r>
                 <w:rPr>
                   <w:rFonts w:asciiTheme="minorHAnsi" w:hAnsiTheme="minorHAnsi"/>
@@ -11420,7 +11435,7 @@
                 <w:delText>4/28/21</w:delText>
               </w:r>
             </w:del>
-            <w:ins w:id="226" w:author="Wigfall, Trevonte" w:date="2021-07-07T11:13:00Z">
+            <w:ins w:id="229" w:author="Wigfall, Trevonte" w:date="2021-07-07T11:13:00Z">
               <w:r>
                 <w:rPr>
                   <w:rFonts w:asciiTheme="minorHAnsi" w:hAnsiTheme="minorHAnsi"/>
@@ -11717,7 +11732,7 @@
                 <w:szCs w:val="22"/>
               </w:rPr>
             </w:pPr>
-            <w:del w:id="227" w:author="Wigfall, Trevonte" w:date="2021-05-27T10:51:00Z">
+            <w:del w:id="230" w:author="Wigfall, Trevonte" w:date="2021-05-27T10:51:00Z">
               <w:r>
                 <w:rPr>
                   <w:rFonts w:asciiTheme="minorHAnsi" w:hAnsiTheme="minorHAnsi"/>
@@ -11728,7 +11743,7 @@
                 <w:delText>4/28/21</w:delText>
               </w:r>
             </w:del>
-            <w:ins w:id="228" w:author="Wigfall, Trevonte" w:date="2021-07-07T11:13:00Z">
+            <w:ins w:id="231" w:author="Wigfall, Trevonte" w:date="2021-07-07T11:13:00Z">
               <w:r>
                 <w:rPr>
                   <w:rFonts w:asciiTheme="minorHAnsi" w:hAnsiTheme="minorHAnsi"/>
@@ -11878,29 +11893,7 @@
                 <w:sz w:val="22"/>
                 <w:szCs w:val="22"/>
               </w:rPr>
-              <w:t>)</w:t>
-            </w:r>
-            <w:proofErr w:type="gramStart"/>
-            <w:r>
-              <w:rPr>
-                <w:rFonts w:asciiTheme="minorHAnsi" w:hAnsiTheme="minorHAnsi"/>
-                <w:b/>
-                <w:smallCaps/>
-                <w:sz w:val="22"/>
-                <w:szCs w:val="22"/>
-              </w:rPr>
-              <w:t>: :</w:t>
-            </w:r>
-            <w:proofErr w:type="gramEnd"/>
-            <w:r>
-              <w:rPr>
-                <w:rFonts w:asciiTheme="minorHAnsi" w:hAnsiTheme="minorHAnsi"/>
-                <w:b/>
-                <w:smallCaps/>
-                <w:sz w:val="22"/>
-                <w:szCs w:val="22"/>
-              </w:rPr>
-              <w:t xml:space="preserve"> </w:t>
+              <w:t xml:space="preserve">): : </w:t>
             </w:r>
             <w:r>
               <w:rPr>
@@ -12064,7 +12057,7 @@
                 <w:szCs w:val="22"/>
               </w:rPr>
             </w:pPr>
-            <w:del w:id="229" w:author="Wigfall, Trevonte" w:date="2021-05-27T10:51:00Z">
+            <w:del w:id="232" w:author="Wigfall, Trevonte" w:date="2021-05-27T10:51:00Z">
               <w:r>
                 <w:rPr>
                   <w:rFonts w:asciiTheme="minorHAnsi" w:hAnsiTheme="minorHAnsi"/>
@@ -12075,7 +12068,7 @@
                 <w:delText>4/28/21</w:delText>
               </w:r>
             </w:del>
-            <w:ins w:id="230" w:author="Wigfall, Trevonte" w:date="2021-07-07T11:13:00Z">
+            <w:ins w:id="233" w:author="Wigfall, Trevonte" w:date="2021-07-07T11:13:00Z">
               <w:r>
                 <w:rPr>
                   <w:rFonts w:asciiTheme="minorHAnsi" w:hAnsiTheme="minorHAnsi"/>
@@ -12334,7 +12327,7 @@
                 <w:szCs w:val="22"/>
               </w:rPr>
             </w:pPr>
-            <w:del w:id="231" w:author="Wigfall, Trevonte" w:date="2021-05-27T10:51:00Z">
+            <w:del w:id="234" w:author="Wigfall, Trevonte" w:date="2021-05-27T10:51:00Z">
               <w:r>
                 <w:rPr>
                   <w:rFonts w:asciiTheme="minorHAnsi" w:hAnsiTheme="minorHAnsi"/>
@@ -12345,7 +12338,7 @@
                 <w:delText>4/28/21</w:delText>
               </w:r>
             </w:del>
-            <w:ins w:id="232" w:author="Wigfall, Trevonte" w:date="2021-07-07T11:13:00Z">
+            <w:ins w:id="235" w:author="Wigfall, Trevonte" w:date="2021-07-07T11:13:00Z">
               <w:r>
                 <w:rPr>
                   <w:rFonts w:asciiTheme="minorHAnsi" w:hAnsiTheme="minorHAnsi"/>
@@ -12659,7 +12652,7 @@
                 <w:szCs w:val="22"/>
               </w:rPr>
             </w:pPr>
-            <w:del w:id="233" w:author="Wigfall, Trevonte" w:date="2021-05-27T10:51:00Z">
+            <w:del w:id="236" w:author="Wigfall, Trevonte" w:date="2021-05-27T10:51:00Z">
               <w:r>
                 <w:rPr>
                   <w:rFonts w:asciiTheme="minorHAnsi" w:hAnsiTheme="minorHAnsi"/>
@@ -12670,7 +12663,7 @@
                 <w:delText>4/28/21</w:delText>
               </w:r>
             </w:del>
-            <w:ins w:id="234" w:author="Wigfall, Trevonte" w:date="2021-07-07T11:13:00Z">
+            <w:ins w:id="237" w:author="Wigfall, Trevonte" w:date="2021-07-07T11:13:00Z">
               <w:r>
                 <w:rPr>
                   <w:rFonts w:asciiTheme="minorHAnsi" w:hAnsiTheme="minorHAnsi"/>
@@ -13139,7 +13132,7 @@
                 <w:szCs w:val="22"/>
               </w:rPr>
             </w:pPr>
-            <w:del w:id="235" w:author="Wigfall, Trevonte" w:date="2021-05-27T10:51:00Z">
+            <w:del w:id="238" w:author="Wigfall, Trevonte" w:date="2021-05-27T10:51:00Z">
               <w:r>
                 <w:rPr>
                   <w:rFonts w:asciiTheme="minorHAnsi" w:hAnsiTheme="minorHAnsi"/>
@@ -13150,7 +13143,7 @@
                 <w:delText>4/28/21</w:delText>
               </w:r>
             </w:del>
-            <w:ins w:id="236" w:author="Wigfall, Trevonte" w:date="2021-07-07T11:13:00Z">
+            <w:ins w:id="239" w:author="Wigfall, Trevonte" w:date="2021-07-07T11:13:00Z">
               <w:r>
                 <w:rPr>
                   <w:rFonts w:asciiTheme="minorHAnsi" w:hAnsiTheme="minorHAnsi"/>
@@ -13343,7 +13336,7 @@
               </w:rPr>
               <w:t xml:space="preserve">Perform App Compares using the templates in </w:t>
             </w:r>
-            <w:del w:id="237" w:author="Wigfall, Trevonte" w:date="2021-07-06T17:30:00Z">
+            <w:del w:id="240" w:author="Wigfall, Trevonte" w:date="2021-07-06T17:30:00Z">
               <w:r>
                 <w:rPr>
                   <w:rFonts w:ascii="Calibri" w:hAnsi="Calibri"/>
@@ -13650,7 +13643,7 @@
                 <w:szCs w:val="22"/>
               </w:rPr>
             </w:pPr>
-            <w:del w:id="238" w:author="Wigfall, Trevonte" w:date="2021-05-27T10:51:00Z">
+            <w:del w:id="241" w:author="Wigfall, Trevonte" w:date="2021-05-27T10:51:00Z">
               <w:r>
                 <w:rPr>
                   <w:rFonts w:asciiTheme="minorHAnsi" w:hAnsiTheme="minorHAnsi"/>
@@ -13661,7 +13654,7 @@
                 <w:delText>4/28/21</w:delText>
               </w:r>
             </w:del>
-            <w:ins w:id="239" w:author="Wigfall, Trevonte" w:date="2021-07-07T11:13:00Z">
+            <w:ins w:id="242" w:author="Wigfall, Trevonte" w:date="2021-07-07T11:13:00Z">
               <w:r>
                 <w:rPr>
                   <w:rFonts w:asciiTheme="minorHAnsi" w:hAnsiTheme="minorHAnsi"/>
@@ -13914,7 +13907,7 @@
                 <w:szCs w:val="22"/>
               </w:rPr>
             </w:pPr>
-            <w:del w:id="240" w:author="Wigfall, Trevonte" w:date="2021-05-27T10:51:00Z">
+            <w:del w:id="243" w:author="Wigfall, Trevonte" w:date="2021-05-27T10:51:00Z">
               <w:r>
                 <w:rPr>
                   <w:rFonts w:asciiTheme="minorHAnsi" w:hAnsiTheme="minorHAnsi"/>
@@ -13925,7 +13918,7 @@
                 <w:delText>4/28/21</w:delText>
               </w:r>
             </w:del>
-            <w:ins w:id="241" w:author="Wigfall, Trevonte" w:date="2021-07-07T11:13:00Z">
+            <w:ins w:id="244" w:author="Wigfall, Trevonte" w:date="2021-07-07T11:13:00Z">
               <w:r>
                 <w:rPr>
                   <w:rFonts w:asciiTheme="minorHAnsi" w:hAnsiTheme="minorHAnsi"/>
@@ -14171,7 +14164,7 @@
             </w:tcBorders>
           </w:tcPr>
           <w:p>
-            <w:del w:id="242" w:author="Wigfall, Trevonte" w:date="2021-05-27T10:51:00Z">
+            <w:del w:id="245" w:author="Wigfall, Trevonte" w:date="2021-05-27T10:51:00Z">
               <w:r>
                 <w:rPr>
                   <w:rFonts w:asciiTheme="minorHAnsi" w:hAnsiTheme="minorHAnsi"/>
@@ -14182,7 +14175,7 @@
                 <w:delText>4/28/21</w:delText>
               </w:r>
             </w:del>
-            <w:ins w:id="243" w:author="Wigfall, Trevonte" w:date="2021-07-07T11:13:00Z">
+            <w:ins w:id="246" w:author="Wigfall, Trevonte" w:date="2021-07-07T11:13:00Z">
               <w:r>
                 <w:rPr>
                   <w:rFonts w:asciiTheme="minorHAnsi" w:hAnsiTheme="minorHAnsi"/>
@@ -14252,7 +14245,6 @@
                 <w:sz w:val="24"/>
                 <w:szCs w:val="24"/>
               </w:rPr>
-              <w:lastRenderedPageBreak/>
               <w:t>Comments:</w:t>
             </w:r>
           </w:p>
@@ -14487,7 +14479,7 @@
         <v:shape id="_x0000_s2049" type="#_x0000_t75" style="position:absolute;left:0;text-align:left;margin-left:4.05pt;margin-top:.2pt;width:172.8pt;height:66.1pt;z-index:-251658752">
           <v:imagedata r:id="rId1" o:title=""/>
         </v:shape>
-        <o:OLEObject Type="Embed" ProgID="WangImage.Document" ShapeID="_x0000_s2049" DrawAspect="Content" ObjectID="_1700225400" r:id="rId2"/>
+        <o:OLEObject Type="Embed" ProgID="WangImage.Document" ShapeID="_x0000_s2049" DrawAspect="Content" ObjectID="_1699881825" r:id="rId2"/>
       </w:object>
     </w:r>
   </w:p>
@@ -19387,7 +19379,7 @@
     <w:hidden/>
     <w:uiPriority w:val="99"/>
     <w:semiHidden/>
-    <w:rsid w:val="00082510"/>
+    <w:rsid w:val="003B682E"/>
     <w:rPr>
       <w:rFonts w:ascii="CG Times" w:hAnsi="CG Times"/>
     </w:rPr>

</xml_diff>